<commit_message>
- Updated Documentation to v1.03
</commit_message>
<xml_diff>
--- a/Documentation/CalTimeChooser_HowToDoc.docx
+++ b/Documentation/CalTimeChooser_HowToDoc.docx
@@ -171,58 +171,24 @@
           <w:sz w:val="32"/>
           <w:szCs w:val="32"/>
         </w:rPr>
-        <w:t>v1.02</w:t>
-      </w:r>
-    </w:p>
-    <w:p>
-      <w:pPr>
-        <w:ind w:left="-720"/>
-        <w:jc w:val="center"/>
-        <w:rPr>
-          <w:rFonts w:ascii="Helvetica" w:hAnsi="Helvetica"/>
-          <w:sz w:val="32"/>
-          <w:szCs w:val="32"/>
-        </w:rPr>
-      </w:pPr>
-    </w:p>
-    <w:p>
-      <w:pPr>
-        <w:ind w:left="-720"/>
-        <w:jc w:val="center"/>
+        <w:t>v1.03</w:t>
+      </w:r>
+      <w:bookmarkStart w:id="0" w:name="_GoBack"/>
+      <w:bookmarkEnd w:id="0"/>
+      <w:r>
         <w:rPr>
           <w:rFonts w:ascii="Helvetica" w:hAnsi="Helvetica"/>
           <w:sz w:val="44"/>
           <w:szCs w:val="44"/>
         </w:rPr>
-      </w:pPr>
-      <w:r>
-        <w:rPr>
-          <w:rFonts w:ascii="Helvetica" w:hAnsi="Helvetica"/>
-          <w:sz w:val="32"/>
-          <w:szCs w:val="32"/>
-        </w:rPr>
-        <w:t>May 5, 2014</w:t>
-      </w:r>
-    </w:p>
-    <w:p>
-      <w:pPr>
-        <w:rPr>
-          <w:rFonts w:ascii="Helvetica" w:hAnsi="Helvetica"/>
-          <w:sz w:val="44"/>
-          <w:szCs w:val="44"/>
-        </w:rPr>
-      </w:pPr>
-      <w:r>
-        <w:rPr>
-          <w:rFonts w:ascii="Helvetica" w:hAnsi="Helvetica"/>
-          <w:sz w:val="44"/>
-          <w:szCs w:val="44"/>
-        </w:rPr>
         <w:br w:type="page"/>
       </w:r>
     </w:p>
     <w:p>
       <w:r>
+        <w:rPr>
+          <w:noProof/>
+        </w:rPr>
         <w:lastRenderedPageBreak/>
         <w:drawing>
           <wp:inline distT="0" distB="0" distL="0" distR="0" wp14:anchorId="3212596D" wp14:editId="04FD68F1">
@@ -294,6 +260,13 @@
     </w:p>
     <w:sdt>
       <w:sdtPr>
+        <w:rPr>
+          <w:rFonts w:asciiTheme="minorHAnsi" w:hAnsiTheme="minorHAnsi"/>
+          <w:noProof w:val="0"/>
+          <w:color w:val="auto"/>
+          <w:sz w:val="24"/>
+          <w:szCs w:val="24"/>
+        </w:rPr>
         <w:id w:val="-966887543"/>
         <w:docPartObj>
           <w:docPartGallery w:val="Table of Contents"/>
@@ -302,12 +275,8 @@
       </w:sdtPr>
       <w:sdtEndPr>
         <w:rPr>
-          <w:rFonts w:asciiTheme="minorHAnsi" w:hAnsiTheme="minorHAnsi"/>
           <w:b/>
           <w:bCs/>
-          <w:color w:val="auto"/>
-          <w:sz w:val="24"/>
-          <w:szCs w:val="24"/>
         </w:rPr>
       </w:sdtEndPr>
       <w:sdtContent>
@@ -1386,9 +1355,11 @@
       <w:r>
         <w:br w:type="page"/>
       </w:r>
-      <w:bookmarkStart w:id="0" w:name="_Toc260941502"/>
-      <w:r>
-        <w:lastRenderedPageBreak/>
+      <w:bookmarkStart w:id="1" w:name="_Toc260941502"/>
+      <w:r>
+        <w:rPr>
+          <w:noProof/>
+        </w:rPr>
         <w:drawing>
           <wp:inline distT="0" distB="0" distL="0" distR="0" wp14:anchorId="73CBFE99" wp14:editId="514872E4">
             <wp:extent cx="510540" cy="460128"/>
@@ -1465,7 +1436,7 @@
         </w:rPr>
         <w:t>Information</w:t>
       </w:r>
-      <w:bookmarkEnd w:id="0"/>
+      <w:bookmarkEnd w:id="1"/>
       <w:r>
         <w:t xml:space="preserve"> </w:t>
       </w:r>
@@ -1988,9 +1959,11 @@
           <w:rFonts w:ascii="Helvetica" w:hAnsi="Helvetica"/>
         </w:rPr>
       </w:pPr>
-      <w:bookmarkStart w:id="1" w:name="_Toc260941503"/>
-      <w:r>
-        <w:lastRenderedPageBreak/>
+      <w:bookmarkStart w:id="2" w:name="_Toc260941503"/>
+      <w:r>
+        <w:rPr>
+          <w:noProof/>
+        </w:rPr>
         <w:drawing>
           <wp:inline distT="0" distB="0" distL="0" distR="0" wp14:anchorId="478A0DE0" wp14:editId="16433381">
             <wp:extent cx="510540" cy="460128"/>
@@ -2067,7 +2040,7 @@
         </w:rPr>
         <w:t xml:space="preserve"> (Please Read)</w:t>
       </w:r>
-      <w:bookmarkEnd w:id="1"/>
+      <w:bookmarkEnd w:id="2"/>
     </w:p>
     <w:p>
       <w:pPr>
@@ -2226,7 +2199,7 @@
           <w:u w:val="single"/>
         </w:rPr>
       </w:pPr>
-      <w:bookmarkStart w:id="2" w:name="_Toc260941504"/>
+      <w:bookmarkStart w:id="3" w:name="_Toc260941504"/>
       <w:r>
         <w:rPr>
           <w:rFonts w:ascii="Helvetica" w:hAnsi="Helvetica"/>
@@ -2236,7 +2209,7 @@
         </w:rPr>
         <w:t>What this Project IS:</w:t>
       </w:r>
-      <w:bookmarkEnd w:id="2"/>
+      <w:bookmarkEnd w:id="3"/>
       <w:r>
         <w:rPr>
           <w:rFonts w:ascii="Helvetica" w:hAnsi="Helvetica"/>
@@ -2578,7 +2551,7 @@
           <w:u w:val="single"/>
         </w:rPr>
       </w:pPr>
-      <w:bookmarkStart w:id="3" w:name="_Toc260941505"/>
+      <w:bookmarkStart w:id="4" w:name="_Toc260941505"/>
       <w:r>
         <w:rPr>
           <w:rFonts w:ascii="Helvetica" w:hAnsi="Helvetica"/>
@@ -2588,7 +2561,7 @@
         </w:rPr>
         <w:t>What this Project ISNT:</w:t>
       </w:r>
-      <w:bookmarkEnd w:id="3"/>
+      <w:bookmarkEnd w:id="4"/>
     </w:p>
     <w:p>
       <w:pPr>
@@ -2756,9 +2729,11 @@
       <w:pPr>
         <w:pStyle w:val="Heading1"/>
       </w:pPr>
-      <w:bookmarkStart w:id="4" w:name="_Toc260941506"/>
-      <w:r>
-        <w:lastRenderedPageBreak/>
+      <w:bookmarkStart w:id="5" w:name="_Toc260941506"/>
+      <w:r>
+        <w:rPr>
+          <w:noProof/>
+        </w:rPr>
         <w:drawing>
           <wp:inline distT="0" distB="0" distL="0" distR="0" wp14:anchorId="6807CC82" wp14:editId="0E3D8F6A">
             <wp:extent cx="510540" cy="460128"/>
@@ -2835,7 +2810,7 @@
         </w:rPr>
         <w:t xml:space="preserve"> Steps</w:t>
       </w:r>
-      <w:bookmarkEnd w:id="4"/>
+      <w:bookmarkEnd w:id="5"/>
     </w:p>
     <w:p>
       <w:pPr>
@@ -2860,11 +2835,11 @@
       <w:pPr>
         <w:pStyle w:val="Heading2"/>
       </w:pPr>
-      <w:bookmarkStart w:id="5" w:name="_Toc260941507"/>
+      <w:bookmarkStart w:id="6" w:name="_Toc260941507"/>
       <w:r>
         <w:t>Download Project, Copy folders, and Enable GDI</w:t>
       </w:r>
-      <w:bookmarkEnd w:id="5"/>
+      <w:bookmarkEnd w:id="6"/>
     </w:p>
     <w:p>
       <w:pPr>
@@ -3161,12 +3136,11 @@
       <w:r>
         <w:br w:type="page"/>
       </w:r>
-      <w:bookmarkStart w:id="6" w:name="_Toc260941508"/>
-      <w:r>
-        <w:lastRenderedPageBreak/>
+      <w:bookmarkStart w:id="7" w:name="_Toc260941508"/>
+      <w:r>
         <w:t>Create instantiation of Options and DateTimeWindow</w:t>
       </w:r>
-      <w:bookmarkEnd w:id="6"/>
+      <w:bookmarkEnd w:id="7"/>
     </w:p>
     <w:p>
       <w:pPr>
@@ -3547,7 +3521,6 @@
         <w:rPr>
           <w:rFonts w:ascii="Helvetica" w:hAnsi="Helvetica"/>
         </w:rPr>
-        <w:lastRenderedPageBreak/>
         <w:t xml:space="preserve"> </w:t>
       </w:r>
       <w:r>
@@ -4117,7 +4090,7 @@
           <w:sz w:val="22"/>
           <w:szCs w:val="22"/>
         </w:rPr>
-        <w:t xml:space="preserve">  </w:t>
+        <w:t xml:space="preserve">  CalTimeChooser.Date_Time_Container1.Calendar_Container1.Calendar1.StartYear = </w:t>
       </w:r>
       <w:r>
         <w:rPr>
@@ -4126,49 +4099,25 @@
           <w:sz w:val="22"/>
           <w:szCs w:val="22"/>
         </w:rPr>
-        <w:t>Dim</w:t>
-      </w:r>
-      <w:r>
-        <w:rPr>
-          <w:rFonts w:ascii="Helvetica" w:hAnsi="Helvetica"/>
-          <w:sz w:val="22"/>
-          <w:szCs w:val="22"/>
-        </w:rPr>
-        <w:t xml:space="preserve"> CurrentYear </w:t>
-      </w:r>
-      <w:r>
+        <w:t>1975</w:t>
+      </w:r>
+    </w:p>
+    <w:p>
+      <w:pPr>
         <w:rPr>
           <w:rFonts w:ascii="Helvetica" w:hAnsi="Helvetica"/>
           <w:color w:val="3366FF"/>
           <w:sz w:val="22"/>
           <w:szCs w:val="22"/>
         </w:rPr>
-        <w:t>as New</w:t>
-      </w:r>
+      </w:pPr>
       <w:r>
         <w:rPr>
           <w:rFonts w:ascii="Helvetica" w:hAnsi="Helvetica"/>
           <w:sz w:val="22"/>
           <w:szCs w:val="22"/>
         </w:rPr>
-        <w:t xml:space="preserve"> Date</w:t>
-      </w:r>
-    </w:p>
-    <w:p>
-      <w:pPr>
-        <w:rPr>
-          <w:rFonts w:ascii="Helvetica" w:hAnsi="Helvetica"/>
-          <w:sz w:val="22"/>
-          <w:szCs w:val="22"/>
-        </w:rPr>
-      </w:pPr>
-      <w:r>
-        <w:rPr>
-          <w:rFonts w:ascii="Helvetica" w:hAnsi="Helvetica"/>
-          <w:sz w:val="22"/>
-          <w:szCs w:val="22"/>
-        </w:rPr>
-        <w:t xml:space="preserve">  CalTimeChooser.Date_Time_Container1.Calendar_Container1.Calendar1.StartYear = </w:t>
+        <w:t xml:space="preserve">  CalTimeChooser.Date_Time_Container1.Calendar_Container1.Calendar1.EndYear =  </w:t>
       </w:r>
       <w:r>
         <w:rPr>
@@ -4177,69 +4126,26 @@
           <w:sz w:val="22"/>
           <w:szCs w:val="22"/>
         </w:rPr>
-        <w:t>1975</w:t>
-      </w:r>
-    </w:p>
-    <w:p>
-      <w:pPr>
-        <w:rPr>
-          <w:rFonts w:ascii="Helvetica" w:hAnsi="Helvetica"/>
-          <w:color w:val="FF0000"/>
-          <w:sz w:val="22"/>
-          <w:szCs w:val="22"/>
-        </w:rPr>
-      </w:pPr>
-      <w:r>
-        <w:rPr>
-          <w:rFonts w:ascii="Helvetica" w:hAnsi="Helvetica"/>
-          <w:color w:val="FF0000"/>
-          <w:sz w:val="22"/>
-          <w:szCs w:val="22"/>
-        </w:rPr>
-        <w:t xml:space="preserve">  // Calendar End Year:: This date integer is your calendar's end date</w:t>
-      </w:r>
-    </w:p>
-    <w:p>
-      <w:pPr>
-        <w:rPr>
-          <w:rFonts w:ascii="Helvetica" w:hAnsi="Helvetica"/>
-          <w:sz w:val="22"/>
-          <w:szCs w:val="22"/>
-        </w:rPr>
-      </w:pPr>
-      <w:r>
-        <w:rPr>
-          <w:rFonts w:ascii="Helvetica" w:hAnsi="Helvetica"/>
-          <w:sz w:val="22"/>
-          <w:szCs w:val="22"/>
-        </w:rPr>
-        <w:t xml:space="preserve">  CalTimeChooser.Date_Time_Container1.Calendar_Container1.Calendar1.EndYear =  </w:t>
-      </w:r>
-      <w:r>
+        <w:t>2052</w:t>
+      </w:r>
+    </w:p>
+    <w:p>
+      <w:pPr>
         <w:rPr>
           <w:rFonts w:ascii="Helvetica" w:hAnsi="Helvetica"/>
           <w:color w:val="3366FF"/>
           <w:sz w:val="22"/>
           <w:szCs w:val="22"/>
         </w:rPr>
-        <w:t>2052</w:t>
-      </w:r>
-    </w:p>
-    <w:p>
-      <w:pPr>
-        <w:rPr>
-          <w:rFonts w:ascii="Helvetica" w:hAnsi="Helvetica"/>
+      </w:pPr>
+      <w:r>
+        <w:rPr>
+          <w:rFonts w:ascii="Helvetica" w:hAnsi="Helvetica"/>
+          <w:color w:val="3366FF"/>
           <w:sz w:val="22"/>
           <w:szCs w:val="22"/>
         </w:rPr>
-      </w:pPr>
-      <w:r>
-        <w:rPr>
-          <w:rFonts w:ascii="Helvetica" w:hAnsi="Helvetica"/>
-          <w:sz w:val="22"/>
-          <w:szCs w:val="22"/>
-        </w:rPr>
-        <w:t xml:space="preserve">  </w:t>
+        <w:t xml:space="preserve">   </w:t>
       </w:r>
     </w:p>
     <w:p>
@@ -4270,7 +4176,6 @@
         <w:rPr>
           <w:rFonts w:ascii="Helvetica" w:hAnsi="Helvetica"/>
         </w:rPr>
-        <w:lastRenderedPageBreak/>
         <w:t>Add the “Action” event to the “QS_PushButton”</w:t>
       </w:r>
     </w:p>
@@ -4587,9 +4492,11 @@
       <w:pPr>
         <w:pStyle w:val="Heading1"/>
       </w:pPr>
-      <w:bookmarkStart w:id="7" w:name="_Toc260941509"/>
-      <w:r>
-        <w:lastRenderedPageBreak/>
+      <w:bookmarkStart w:id="8" w:name="_Toc260941509"/>
+      <w:r>
+        <w:rPr>
+          <w:noProof/>
+        </w:rPr>
         <w:drawing>
           <wp:inline distT="0" distB="0" distL="0" distR="0" wp14:anchorId="5385C1E4" wp14:editId="4D6C3A8B">
             <wp:extent cx="510540" cy="460128"/>
@@ -4650,7 +4557,7 @@
         </w:rPr>
         <w:t>Project Option Definitions</w:t>
       </w:r>
-      <w:bookmarkEnd w:id="7"/>
+      <w:bookmarkEnd w:id="8"/>
     </w:p>
     <w:p>
       <w:pPr>
@@ -4698,7 +4605,7 @@
           <w:u w:val="single"/>
         </w:rPr>
       </w:pPr>
-      <w:bookmarkStart w:id="8" w:name="_Toc260941510"/>
+      <w:bookmarkStart w:id="9" w:name="_Toc260941510"/>
       <w:r>
         <w:rPr>
           <w:rFonts w:ascii="Helvetica" w:hAnsi="Helvetica"/>
@@ -4708,7 +4615,7 @@
         </w:rPr>
         <w:t>General Options</w:t>
       </w:r>
-      <w:bookmarkEnd w:id="8"/>
+      <w:bookmarkEnd w:id="9"/>
     </w:p>
     <w:p>
       <w:pPr>
@@ -5347,7 +5254,7 @@
           <w:u w:val="single"/>
         </w:rPr>
       </w:pPr>
-      <w:bookmarkStart w:id="9" w:name="_Toc260941511"/>
+      <w:bookmarkStart w:id="10" w:name="_Toc260941511"/>
       <w:r>
         <w:rPr>
           <w:rFonts w:ascii="Helvetica" w:hAnsi="Helvetica"/>
@@ -5357,7 +5264,7 @@
         </w:rPr>
         <w:t>Clock / Time Options</w:t>
       </w:r>
-      <w:bookmarkEnd w:id="9"/>
+      <w:bookmarkEnd w:id="10"/>
     </w:p>
     <w:p>
       <w:pPr>
@@ -5736,7 +5643,6 @@
                 <w:sz w:val="22"/>
                 <w:szCs w:val="22"/>
               </w:rPr>
-              <w:lastRenderedPageBreak/>
               <w:t>Clock Face Type</w:t>
             </w:r>
           </w:p>
@@ -6835,7 +6741,7 @@
           <w:u w:val="single"/>
         </w:rPr>
       </w:pPr>
-      <w:bookmarkStart w:id="10" w:name="_Toc260941512"/>
+      <w:bookmarkStart w:id="11" w:name="_Toc260941512"/>
       <w:r>
         <w:rPr>
           <w:rFonts w:ascii="Helvetica" w:hAnsi="Helvetica"/>
@@ -6843,7 +6749,6 @@
           <w:szCs w:val="28"/>
           <w:u w:val="single"/>
         </w:rPr>
-        <w:lastRenderedPageBreak/>
         <w:t xml:space="preserve">Calendar </w:t>
       </w:r>
       <w:r>
@@ -6855,7 +6760,7 @@
         </w:rPr>
         <w:t>Options</w:t>
       </w:r>
-      <w:bookmarkEnd w:id="10"/>
+      <w:bookmarkEnd w:id="11"/>
     </w:p>
     <w:p>
       <w:pPr>
@@ -9058,9 +8963,11 @@
       <w:pPr>
         <w:pStyle w:val="Heading1"/>
       </w:pPr>
-      <w:bookmarkStart w:id="11" w:name="_Toc260941513"/>
-      <w:r>
-        <w:lastRenderedPageBreak/>
+      <w:bookmarkStart w:id="12" w:name="_Toc260941513"/>
+      <w:r>
+        <w:rPr>
+          <w:noProof/>
+        </w:rPr>
         <w:drawing>
           <wp:inline distT="0" distB="0" distL="0" distR="0" wp14:anchorId="136557C7" wp14:editId="31E522A5">
             <wp:extent cx="510540" cy="460128"/>
@@ -9153,7 +9060,7 @@
         </w:rPr>
         <w:t>?</w:t>
       </w:r>
-      <w:bookmarkEnd w:id="11"/>
+      <w:bookmarkEnd w:id="12"/>
     </w:p>
     <w:p>
       <w:pPr>
@@ -9255,8 +9162,6 @@
         </w:rPr>
         <w:t>The following describes these events:</w:t>
       </w:r>
-      <w:bookmarkStart w:id="12" w:name="_GoBack"/>
-      <w:bookmarkEnd w:id="12"/>
     </w:p>
     <w:p/>
     <w:p>
@@ -9299,6 +9204,7 @@
           <w:p>
             <w:pPr>
               <w:pStyle w:val="Heading2"/>
+              <w:outlineLvl w:val="1"/>
               <w:rPr>
                 <w:color w:val="FFFF00"/>
               </w:rPr>
@@ -9692,6 +9598,7 @@
           <w:p>
             <w:pPr>
               <w:pStyle w:val="Heading2"/>
+              <w:outlineLvl w:val="1"/>
               <w:rPr>
                 <w:color w:val="FFFF00"/>
               </w:rPr>
@@ -10091,6 +9998,7 @@
           <w:p>
             <w:pPr>
               <w:pStyle w:val="Heading2"/>
+              <w:outlineLvl w:val="1"/>
               <w:rPr>
                 <w:color w:val="FFFF00"/>
               </w:rPr>
@@ -10164,23 +10072,7 @@
                 <w:sz w:val="20"/>
                 <w:szCs w:val="20"/>
               </w:rPr>
-              <w:t>This</w:t>
-            </w:r>
-            <w:r>
-              <w:rPr>
-                <w:rFonts w:ascii="Helvetica" w:hAnsi="Helvetica"/>
-                <w:sz w:val="20"/>
-                <w:szCs w:val="20"/>
-              </w:rPr>
-              <w:t xml:space="preserve"> event will contain the user’s time selection</w:t>
-            </w:r>
-            <w:r>
-              <w:rPr>
-                <w:rFonts w:ascii="Helvetica" w:hAnsi="Helvetica"/>
-                <w:sz w:val="20"/>
-                <w:szCs w:val="20"/>
-              </w:rPr>
-              <w:t xml:space="preserve"> </w:t>
+              <w:t xml:space="preserve">This event will contain the user’s time selection </w:t>
             </w:r>
           </w:p>
         </w:tc>
@@ -10304,15 +10196,7 @@
                 <w:sz w:val="20"/>
                 <w:szCs w:val="20"/>
               </w:rPr>
-              <w:t>Date_Time_Container.</w:t>
-            </w:r>
-            <w:r>
-              <w:rPr>
-                <w:rFonts w:ascii="Helvetica" w:hAnsi="Helvetica"/>
-                <w:sz w:val="20"/>
-                <w:szCs w:val="20"/>
-              </w:rPr>
-              <w:t>Time_Container1</w:t>
+              <w:t>Date_Time_Container.Time_Container1</w:t>
             </w:r>
           </w:p>
         </w:tc>
@@ -10374,15 +10258,7 @@
                 <w:sz w:val="20"/>
                 <w:szCs w:val="20"/>
               </w:rPr>
-              <w:t>Strin</w:t>
-            </w:r>
-            <w:r>
-              <w:rPr>
-                <w:rFonts w:ascii="Helvetica" w:hAnsi="Helvetica"/>
-                <w:sz w:val="20"/>
-                <w:szCs w:val="20"/>
-              </w:rPr>
-              <w:t>gs</w:t>
+              <w:t>Strings</w:t>
             </w:r>
           </w:p>
         </w:tc>
@@ -10463,7 +10339,6 @@
       <w:pgMar w:top="1440" w:right="720" w:bottom="1080" w:left="1440" w:header="720" w:footer="720" w:gutter="0"/>
       <w:cols w:space="720"/>
       <w:docGrid w:linePitch="360"/>
-      <w:printerSettings r:id="rId26"/>
     </w:sectPr>
   </w:body>
 </w:document>
@@ -11987,6 +11862,7 @@
   <w:style w:type="character" w:default="1" w:styleId="DefaultParagraphFont">
     <w:name w:val="Default Paragraph Font"/>
     <w:uiPriority w:val="1"/>
+    <w:semiHidden/>
     <w:unhideWhenUsed/>
   </w:style>
   <w:style w:type="table" w:default="1" w:styleId="TableNormal">
@@ -13027,6 +12903,7 @@
   <w:style w:type="character" w:default="1" w:styleId="DefaultParagraphFont">
     <w:name w:val="Default Paragraph Font"/>
     <w:uiPriority w:val="1"/>
+    <w:semiHidden/>
     <w:unhideWhenUsed/>
   </w:style>
   <w:style w:type="table" w:default="1" w:styleId="TableNormal">
@@ -13894,32 +13771,6 @@
         </w:p>
       </w:docPartBody>
     </w:docPart>
-    <w:docPart>
-      <w:docPartPr>
-        <w:name w:val="D6E0F4DE36662E46BCDCA77335A0CBE6"/>
-        <w:category>
-          <w:name w:val="General"/>
-          <w:gallery w:val="placeholder"/>
-        </w:category>
-        <w:types>
-          <w:type w:val="bbPlcHdr"/>
-        </w:types>
-        <w:behaviors>
-          <w:behavior w:val="content"/>
-        </w:behaviors>
-        <w:guid w:val="{48766145-9475-454A-9BB5-A589E800988E}"/>
-      </w:docPartPr>
-      <w:docPartBody>
-        <w:p>
-          <w:pPr>
-            <w:pStyle w:val="D6E0F4DE36662E46BCDCA77335A0CBE6"/>
-          </w:pPr>
-          <w:r>
-            <w:t>[Type text]</w:t>
-          </w:r>
-        </w:p>
-      </w:docPartBody>
-    </w:docPart>
   </w:docParts>
 </w:glossaryDocument>
 </file>
@@ -13934,24 +13785,26 @@
     <w:sig w:usb0="E00002FF" w:usb1="5000785B" w:usb2="00000000" w:usb3="00000000" w:csb0="0000019F" w:csb1="00000000"/>
   </w:font>
   <w:font w:name="ＭＳ 明朝">
-    <w:charset w:val="4E"/>
-    <w:family w:val="auto"/>
-    <w:pitch w:val="variable"/>
-    <w:sig w:usb0="E00002FF" w:usb1="6AC7FDFB" w:usb2="00000012" w:usb3="00000000" w:csb0="0002009F" w:csb1="00000000"/>
+    <w:panose1 w:val="00000000000000000000"/>
+    <w:charset w:val="80"/>
+    <w:family w:val="roman"/>
+    <w:notTrueType/>
+    <w:pitch w:val="fixed"/>
+    <w:sig w:usb0="00000001" w:usb1="08070000" w:usb2="00000010" w:usb3="00000000" w:csb0="00020000" w:csb1="00000000"/>
   </w:font>
   <w:font w:name="Times New Roman">
     <w:panose1 w:val="02020603050405020304"/>
     <w:charset w:val="00"/>
     <w:family w:val="auto"/>
     <w:pitch w:val="variable"/>
-    <w:sig w:usb0="E0002AFF" w:usb1="C0007841" w:usb2="00000009" w:usb3="00000000" w:csb0="000001FF" w:csb1="00000000"/>
+    <w:sig w:usb0="00000003" w:usb1="00000000" w:usb2="00000000" w:usb3="00000000" w:csb0="00000001" w:csb1="00000000"/>
   </w:font>
   <w:font w:name="Courier New">
     <w:panose1 w:val="02070309020205020404"/>
     <w:charset w:val="00"/>
     <w:family w:val="auto"/>
     <w:pitch w:val="variable"/>
-    <w:sig w:usb0="E0002AFF" w:usb1="C0007843" w:usb2="00000009" w:usb3="00000000" w:csb0="000001FF" w:csb1="00000000"/>
+    <w:sig w:usb0="00000003" w:usb1="00000000" w:usb2="00000000" w:usb3="00000000" w:csb0="00000001" w:csb1="00000000"/>
   </w:font>
   <w:font w:name="Wingdings">
     <w:panose1 w:val="05000000000000000000"/>
@@ -13982,10 +13835,12 @@
     <w:sig w:usb0="E10002FF" w:usb1="4000ACFF" w:usb2="00000009" w:usb3="00000000" w:csb0="0000019F" w:csb1="00000000"/>
   </w:font>
   <w:font w:name="ＭＳ ゴシック">
-    <w:charset w:val="4E"/>
-    <w:family w:val="auto"/>
-    <w:pitch w:val="variable"/>
-    <w:sig w:usb0="E00002FF" w:usb1="6AC7FDFB" w:usb2="00000012" w:usb3="00000000" w:csb0="0002009F" w:csb1="00000000"/>
+    <w:panose1 w:val="00000000000000000000"/>
+    <w:charset w:val="80"/>
+    <w:family w:val="modern"/>
+    <w:notTrueType/>
+    <w:pitch w:val="fixed"/>
+    <w:sig w:usb0="00000001" w:usb1="08070000" w:usb2="00000010" w:usb3="00000000" w:csb0="00020000" w:csb1="00000000"/>
   </w:font>
   <w:font w:name="Lucida Grande">
     <w:panose1 w:val="020B0600040502020204"/>
@@ -13999,7 +13854,7 @@
     <w:charset w:val="00"/>
     <w:family w:val="auto"/>
     <w:pitch w:val="variable"/>
-    <w:sig w:usb0="E0002AFF" w:usb1="C0007843" w:usb2="00000009" w:usb3="00000000" w:csb0="000001FF" w:csb1="00000000"/>
+    <w:sig w:usb0="00000003" w:usb1="00000000" w:usb2="00000000" w:usb3="00000000" w:csb0="00000001" w:csb1="00000000"/>
   </w:font>
 </w:fonts>
 </file>
@@ -14019,6 +13874,7 @@
   <w:rsids>
     <w:rsidRoot w:val="001C566C"/>
     <w:rsid w:val="001C566C"/>
+    <w:rsid w:val="006F32A4"/>
   </w:rsids>
   <m:mathPr>
     <m:mathFont m:val="Cambria Math"/>
@@ -15034,7 +14890,7 @@
 </file>
 
 <file path=customXml/itemProps1.xml><?xml version="1.0" encoding="utf-8"?>
-<ds:datastoreItem xmlns:ds="http://schemas.openxmlformats.org/officeDocument/2006/customXml" ds:itemID="{D296ECFD-9A55-644F-B8DC-C10E354CA795}">
+<ds:datastoreItem xmlns:ds="http://schemas.openxmlformats.org/officeDocument/2006/customXml" ds:itemID="{14DAAF3C-0929-4949-8B74-239CDB1A6CD9}">
   <ds:schemaRefs>
     <ds:schemaRef ds:uri="http://schemas.openxmlformats.org/officeDocument/2006/bibliography"/>
   </ds:schemaRefs>

</xml_diff>

<commit_message>
- Updated Documentation to version 1.05
</commit_message>
<xml_diff>
--- a/Documentation/CalTimeChooser_HowToDoc.docx
+++ b/Documentation/CalTimeChooser_HowToDoc.docx
@@ -179,8 +179,10 @@
           <w:sz w:val="32"/>
           <w:szCs w:val="32"/>
         </w:rPr>
-        <w:t>4</w:t>
-      </w:r>
+        <w:t>5</w:t>
+      </w:r>
+      <w:bookmarkStart w:id="0" w:name="_GoBack"/>
+      <w:bookmarkEnd w:id="0"/>
       <w:r>
         <w:rPr>
           <w:rFonts w:ascii="Helvetica" w:hAnsi="Helvetica"/>
@@ -292,13 +294,6 @@
             <w:tabs>
               <w:tab w:val="left" w:pos="418"/>
             </w:tabs>
-            <w:rPr>
-              <w:rFonts w:asciiTheme="minorHAnsi" w:hAnsiTheme="minorHAnsi"/>
-              <w:color w:val="auto"/>
-              <w:sz w:val="24"/>
-              <w:szCs w:val="24"/>
-              <w:lang w:eastAsia="ja-JP"/>
-            </w:rPr>
           </w:pPr>
           <w:r>
             <w:fldChar w:fldCharType="begin"/>
@@ -342,7 +337,7 @@
             <w:fldChar w:fldCharType="begin"/>
           </w:r>
           <w:r>
-            <w:instrText xml:space="preserve"> PAGEREF _Toc260989492 \h </w:instrText>
+            <w:instrText xml:space="preserve"> PAGEREF _Toc261006370 \h </w:instrText>
           </w:r>
           <w:r>
             <w:fldChar w:fldCharType="separate"/>
@@ -353,6 +348,14 @@
           <w:r>
             <w:fldChar w:fldCharType="end"/>
           </w:r>
+        </w:p>
+        <w:p>
+          <w:pPr>
+            <w:rPr>
+              <w:sz w:val="8"/>
+              <w:szCs w:val="8"/>
+            </w:rPr>
+          </w:pPr>
         </w:p>
         <w:p>
           <w:pPr>
@@ -391,7 +394,7 @@
             <w:fldChar w:fldCharType="begin"/>
           </w:r>
           <w:r>
-            <w:instrText xml:space="preserve"> PAGEREF _Toc260989493 \h </w:instrText>
+            <w:instrText xml:space="preserve"> PAGEREF _Toc261006371 \h </w:instrText>
           </w:r>
           <w:r>
             <w:fldChar w:fldCharType="separate"/>
@@ -406,152 +409,76 @@
         <w:p>
           <w:pPr>
             <w:pStyle w:val="TOC2"/>
-            <w:tabs>
-              <w:tab w:val="right" w:leader="dot" w:pos="10070"/>
-            </w:tabs>
             <w:rPr>
-              <w:rFonts w:ascii="Helvetica" w:hAnsi="Helvetica"/>
-              <w:noProof/>
-              <w:sz w:val="12"/>
-              <w:szCs w:val="12"/>
+              <w:sz w:val="8"/>
+              <w:szCs w:val="8"/>
             </w:rPr>
           </w:pPr>
         </w:p>
         <w:p>
           <w:pPr>
             <w:pStyle w:val="TOC2"/>
-            <w:tabs>
-              <w:tab w:val="right" w:leader="dot" w:pos="10070"/>
-            </w:tabs>
             <w:rPr>
-              <w:noProof/>
-              <w:sz w:val="24"/>
-              <w:szCs w:val="24"/>
               <w:lang w:eastAsia="ja-JP"/>
             </w:rPr>
           </w:pPr>
           <w:r>
-            <w:rPr>
-              <w:rFonts w:ascii="Helvetica" w:hAnsi="Helvetica"/>
-              <w:noProof/>
-            </w:rPr>
             <w:t>What this Project IS</w:t>
           </w:r>
           <w:r>
-            <w:rPr>
-              <w:noProof/>
-            </w:rPr>
             <w:tab/>
           </w:r>
           <w:r>
-            <w:rPr>
-              <w:noProof/>
-            </w:rPr>
             <w:fldChar w:fldCharType="begin"/>
           </w:r>
           <w:r>
-            <w:rPr>
-              <w:noProof/>
-            </w:rPr>
-            <w:instrText xml:space="preserve"> PAGEREF _Toc260989494 \h </w:instrText>
-          </w:r>
-          <w:r>
-            <w:rPr>
-              <w:noProof/>
-            </w:rPr>
-          </w:r>
-          <w:r>
-            <w:rPr>
-              <w:noProof/>
-            </w:rPr>
+            <w:instrText xml:space="preserve"> PAGEREF _Toc261006372 \h </w:instrText>
+          </w:r>
+          <w:r>
             <w:fldChar w:fldCharType="separate"/>
           </w:r>
           <w:r>
-            <w:rPr>
-              <w:noProof/>
-            </w:rPr>
             <w:t>4</w:t>
           </w:r>
           <w:r>
-            <w:rPr>
-              <w:noProof/>
-            </w:rPr>
             <w:fldChar w:fldCharType="end"/>
           </w:r>
         </w:p>
         <w:p>
           <w:pPr>
             <w:pStyle w:val="TOC2"/>
-            <w:tabs>
-              <w:tab w:val="right" w:leader="dot" w:pos="10070"/>
-            </w:tabs>
             <w:rPr>
-              <w:rFonts w:ascii="Helvetica" w:hAnsi="Helvetica"/>
-              <w:noProof/>
-              <w:sz w:val="12"/>
-              <w:szCs w:val="12"/>
+              <w:sz w:val="8"/>
+              <w:szCs w:val="8"/>
             </w:rPr>
           </w:pPr>
         </w:p>
         <w:p>
           <w:pPr>
             <w:pStyle w:val="TOC2"/>
-            <w:tabs>
-              <w:tab w:val="right" w:leader="dot" w:pos="10070"/>
-            </w:tabs>
             <w:rPr>
-              <w:noProof/>
-              <w:sz w:val="24"/>
-              <w:szCs w:val="24"/>
               <w:lang w:eastAsia="ja-JP"/>
             </w:rPr>
           </w:pPr>
           <w:r>
-            <w:rPr>
-              <w:rFonts w:ascii="Helvetica" w:hAnsi="Helvetica"/>
-              <w:noProof/>
-            </w:rPr>
             <w:t>What this Project ISNT</w:t>
           </w:r>
           <w:r>
-            <w:rPr>
-              <w:noProof/>
-            </w:rPr>
             <w:tab/>
           </w:r>
           <w:r>
-            <w:rPr>
-              <w:noProof/>
-            </w:rPr>
             <w:fldChar w:fldCharType="begin"/>
           </w:r>
           <w:r>
-            <w:rPr>
-              <w:noProof/>
-            </w:rPr>
-            <w:instrText xml:space="preserve"> PAGEREF _Toc260989495 \h </w:instrText>
-          </w:r>
-          <w:r>
-            <w:rPr>
-              <w:noProof/>
-            </w:rPr>
-          </w:r>
-          <w:r>
-            <w:rPr>
-              <w:noProof/>
-            </w:rPr>
+            <w:instrText xml:space="preserve"> PAGEREF _Toc261006373 \h </w:instrText>
+          </w:r>
+          <w:r>
             <w:fldChar w:fldCharType="separate"/>
           </w:r>
           <w:r>
-            <w:rPr>
-              <w:noProof/>
-            </w:rPr>
             <w:t>4</w:t>
           </w:r>
           <w:r>
-            <w:rPr>
-              <w:noProof/>
-            </w:rPr>
             <w:fldChar w:fldCharType="end"/>
           </w:r>
         </w:p>
@@ -592,7 +519,7 @@
             <w:fldChar w:fldCharType="begin"/>
           </w:r>
           <w:r>
-            <w:instrText xml:space="preserve"> PAGEREF _Toc260989496 \h </w:instrText>
+            <w:instrText xml:space="preserve"> PAGEREF _Toc261006374 \h </w:instrText>
           </w:r>
           <w:r>
             <w:fldChar w:fldCharType="separate"/>
@@ -607,152 +534,76 @@
         <w:p>
           <w:pPr>
             <w:pStyle w:val="TOC2"/>
-            <w:tabs>
-              <w:tab w:val="right" w:leader="dot" w:pos="10070"/>
-            </w:tabs>
             <w:rPr>
-              <w:rFonts w:ascii="Helvetica" w:hAnsi="Helvetica"/>
-              <w:noProof/>
-              <w:sz w:val="12"/>
-              <w:szCs w:val="12"/>
+              <w:sz w:val="8"/>
+              <w:szCs w:val="8"/>
             </w:rPr>
           </w:pPr>
         </w:p>
         <w:p>
           <w:pPr>
             <w:pStyle w:val="TOC2"/>
-            <w:tabs>
-              <w:tab w:val="right" w:leader="dot" w:pos="10070"/>
-            </w:tabs>
             <w:rPr>
-              <w:noProof/>
-              <w:sz w:val="24"/>
-              <w:szCs w:val="24"/>
               <w:lang w:eastAsia="ja-JP"/>
             </w:rPr>
           </w:pPr>
           <w:r>
-            <w:rPr>
-              <w:rFonts w:ascii="Helvetica" w:hAnsi="Helvetica"/>
-              <w:noProof/>
-            </w:rPr>
             <w:t>Download Project, Copy folders, and Enable GDI</w:t>
           </w:r>
           <w:r>
-            <w:rPr>
-              <w:noProof/>
-            </w:rPr>
             <w:tab/>
           </w:r>
           <w:r>
-            <w:rPr>
-              <w:noProof/>
-            </w:rPr>
             <w:fldChar w:fldCharType="begin"/>
           </w:r>
           <w:r>
-            <w:rPr>
-              <w:noProof/>
-            </w:rPr>
-            <w:instrText xml:space="preserve"> PAGEREF _Toc260989497 \h </w:instrText>
-          </w:r>
-          <w:r>
-            <w:rPr>
-              <w:noProof/>
-            </w:rPr>
-          </w:r>
-          <w:r>
-            <w:rPr>
-              <w:noProof/>
-            </w:rPr>
+            <w:instrText xml:space="preserve"> PAGEREF _Toc261006375 \h </w:instrText>
+          </w:r>
+          <w:r>
             <w:fldChar w:fldCharType="separate"/>
           </w:r>
           <w:r>
-            <w:rPr>
-              <w:noProof/>
-            </w:rPr>
             <w:t>5</w:t>
           </w:r>
           <w:r>
-            <w:rPr>
-              <w:noProof/>
-            </w:rPr>
             <w:fldChar w:fldCharType="end"/>
           </w:r>
         </w:p>
         <w:p>
           <w:pPr>
             <w:pStyle w:val="TOC2"/>
-            <w:tabs>
-              <w:tab w:val="right" w:leader="dot" w:pos="10070"/>
-            </w:tabs>
             <w:rPr>
-              <w:rFonts w:ascii="Helvetica" w:hAnsi="Helvetica"/>
-              <w:noProof/>
-              <w:sz w:val="12"/>
-              <w:szCs w:val="12"/>
+              <w:sz w:val="8"/>
+              <w:szCs w:val="8"/>
             </w:rPr>
           </w:pPr>
         </w:p>
         <w:p>
           <w:pPr>
             <w:pStyle w:val="TOC2"/>
-            <w:tabs>
-              <w:tab w:val="right" w:leader="dot" w:pos="10070"/>
-            </w:tabs>
             <w:rPr>
-              <w:noProof/>
-              <w:sz w:val="24"/>
-              <w:szCs w:val="24"/>
               <w:lang w:eastAsia="ja-JP"/>
             </w:rPr>
           </w:pPr>
           <w:r>
-            <w:rPr>
-              <w:rFonts w:ascii="Helvetica" w:hAnsi="Helvetica"/>
-              <w:noProof/>
-            </w:rPr>
             <w:t>Create instantiation of Options and DateTimeWindow</w:t>
           </w:r>
           <w:r>
-            <w:rPr>
-              <w:noProof/>
-            </w:rPr>
             <w:tab/>
           </w:r>
           <w:r>
-            <w:rPr>
-              <w:noProof/>
-            </w:rPr>
             <w:fldChar w:fldCharType="begin"/>
           </w:r>
           <w:r>
-            <w:rPr>
-              <w:noProof/>
-            </w:rPr>
-            <w:instrText xml:space="preserve"> PAGEREF _Toc260989498 \h </w:instrText>
-          </w:r>
-          <w:r>
-            <w:rPr>
-              <w:noProof/>
-            </w:rPr>
-          </w:r>
-          <w:r>
-            <w:rPr>
-              <w:noProof/>
-            </w:rPr>
+            <w:instrText xml:space="preserve"> PAGEREF _Toc261006376 \h </w:instrText>
+          </w:r>
+          <w:r>
             <w:fldChar w:fldCharType="separate"/>
           </w:r>
           <w:r>
-            <w:rPr>
-              <w:noProof/>
-            </w:rPr>
             <w:t>6</w:t>
           </w:r>
           <w:r>
-            <w:rPr>
-              <w:noProof/>
-            </w:rPr>
             <w:fldChar w:fldCharType="end"/>
           </w:r>
         </w:p>
@@ -793,7 +644,7 @@
             <w:fldChar w:fldCharType="begin"/>
           </w:r>
           <w:r>
-            <w:instrText xml:space="preserve"> PAGEREF _Toc260989499 \h </w:instrText>
+            <w:instrText xml:space="preserve"> PAGEREF _Toc261006377 \h </w:instrText>
           </w:r>
           <w:r>
             <w:fldChar w:fldCharType="separate"/>
@@ -808,228 +659,114 @@
         <w:p>
           <w:pPr>
             <w:pStyle w:val="TOC2"/>
-            <w:tabs>
-              <w:tab w:val="right" w:leader="dot" w:pos="10070"/>
-            </w:tabs>
             <w:rPr>
-              <w:rFonts w:ascii="Helvetica" w:hAnsi="Helvetica"/>
-              <w:noProof/>
-              <w:sz w:val="12"/>
-              <w:szCs w:val="12"/>
+              <w:sz w:val="8"/>
+              <w:szCs w:val="8"/>
             </w:rPr>
           </w:pPr>
         </w:p>
         <w:p>
           <w:pPr>
             <w:pStyle w:val="TOC2"/>
-            <w:tabs>
-              <w:tab w:val="right" w:leader="dot" w:pos="10070"/>
-            </w:tabs>
             <w:rPr>
-              <w:noProof/>
-              <w:sz w:val="24"/>
-              <w:szCs w:val="24"/>
               <w:lang w:eastAsia="ja-JP"/>
             </w:rPr>
           </w:pPr>
           <w:r>
-            <w:rPr>
-              <w:rFonts w:ascii="Helvetica" w:hAnsi="Helvetica"/>
-              <w:noProof/>
-            </w:rPr>
             <w:t>General Options</w:t>
           </w:r>
           <w:r>
-            <w:rPr>
-              <w:noProof/>
-            </w:rPr>
             <w:tab/>
           </w:r>
           <w:r>
-            <w:rPr>
-              <w:noProof/>
-            </w:rPr>
             <w:fldChar w:fldCharType="begin"/>
           </w:r>
           <w:r>
-            <w:rPr>
-              <w:noProof/>
-            </w:rPr>
-            <w:instrText xml:space="preserve"> PAGEREF _Toc260989500 \h </w:instrText>
-          </w:r>
-          <w:r>
-            <w:rPr>
-              <w:noProof/>
-            </w:rPr>
-          </w:r>
-          <w:r>
-            <w:rPr>
-              <w:noProof/>
-            </w:rPr>
+            <w:instrText xml:space="preserve"> PAGEREF _Toc261006378 \h </w:instrText>
+          </w:r>
+          <w:r>
             <w:fldChar w:fldCharType="separate"/>
           </w:r>
           <w:r>
-            <w:rPr>
-              <w:noProof/>
-            </w:rPr>
             <w:t>9</w:t>
           </w:r>
           <w:r>
-            <w:rPr>
-              <w:noProof/>
-            </w:rPr>
             <w:fldChar w:fldCharType="end"/>
           </w:r>
         </w:p>
         <w:p>
           <w:pPr>
             <w:pStyle w:val="TOC2"/>
-            <w:tabs>
-              <w:tab w:val="right" w:leader="dot" w:pos="10070"/>
-            </w:tabs>
             <w:rPr>
-              <w:rFonts w:ascii="Helvetica" w:hAnsi="Helvetica"/>
-              <w:noProof/>
-              <w:sz w:val="12"/>
-              <w:szCs w:val="12"/>
+              <w:sz w:val="8"/>
+              <w:szCs w:val="8"/>
             </w:rPr>
           </w:pPr>
         </w:p>
         <w:p>
           <w:pPr>
             <w:pStyle w:val="TOC2"/>
-            <w:tabs>
-              <w:tab w:val="right" w:leader="dot" w:pos="10070"/>
-            </w:tabs>
             <w:rPr>
-              <w:noProof/>
-              <w:sz w:val="24"/>
-              <w:szCs w:val="24"/>
               <w:lang w:eastAsia="ja-JP"/>
             </w:rPr>
           </w:pPr>
           <w:r>
-            <w:rPr>
-              <w:rFonts w:ascii="Helvetica" w:hAnsi="Helvetica"/>
-              <w:noProof/>
-            </w:rPr>
             <w:t>Clock / Time Options</w:t>
           </w:r>
           <w:r>
-            <w:rPr>
-              <w:noProof/>
-            </w:rPr>
             <w:tab/>
           </w:r>
           <w:r>
-            <w:rPr>
-              <w:noProof/>
-            </w:rPr>
             <w:fldChar w:fldCharType="begin"/>
           </w:r>
           <w:r>
-            <w:rPr>
-              <w:noProof/>
-            </w:rPr>
-            <w:instrText xml:space="preserve"> PAGEREF _Toc260989501 \h </w:instrText>
-          </w:r>
-          <w:r>
-            <w:rPr>
-              <w:noProof/>
-            </w:rPr>
-          </w:r>
-          <w:r>
-            <w:rPr>
-              <w:noProof/>
-            </w:rPr>
+            <w:instrText xml:space="preserve"> PAGEREF _Toc261006379 \h </w:instrText>
+          </w:r>
+          <w:r>
             <w:fldChar w:fldCharType="separate"/>
           </w:r>
           <w:r>
-            <w:rPr>
-              <w:noProof/>
-            </w:rPr>
             <w:t>9</w:t>
           </w:r>
           <w:r>
-            <w:rPr>
-              <w:noProof/>
-            </w:rPr>
             <w:fldChar w:fldCharType="end"/>
           </w:r>
         </w:p>
         <w:p>
           <w:pPr>
             <w:pStyle w:val="TOC2"/>
-            <w:tabs>
-              <w:tab w:val="right" w:leader="dot" w:pos="10070"/>
-            </w:tabs>
             <w:rPr>
-              <w:rFonts w:ascii="Helvetica" w:hAnsi="Helvetica"/>
-              <w:noProof/>
-              <w:sz w:val="12"/>
-              <w:szCs w:val="12"/>
+              <w:sz w:val="8"/>
+              <w:szCs w:val="8"/>
             </w:rPr>
           </w:pPr>
         </w:p>
         <w:p>
           <w:pPr>
             <w:pStyle w:val="TOC2"/>
-            <w:tabs>
-              <w:tab w:val="right" w:leader="dot" w:pos="10070"/>
-            </w:tabs>
             <w:rPr>
-              <w:noProof/>
-              <w:sz w:val="24"/>
-              <w:szCs w:val="24"/>
               <w:lang w:eastAsia="ja-JP"/>
             </w:rPr>
           </w:pPr>
           <w:r>
-            <w:rPr>
-              <w:rFonts w:ascii="Helvetica" w:hAnsi="Helvetica"/>
-              <w:noProof/>
-            </w:rPr>
             <w:t>Calendar Options</w:t>
           </w:r>
           <w:r>
-            <w:rPr>
-              <w:noProof/>
-            </w:rPr>
             <w:tab/>
           </w:r>
           <w:r>
-            <w:rPr>
-              <w:noProof/>
-            </w:rPr>
             <w:fldChar w:fldCharType="begin"/>
           </w:r>
           <w:r>
-            <w:rPr>
-              <w:noProof/>
-            </w:rPr>
-            <w:instrText xml:space="preserve"> PAGEREF _Toc260989502 \h </w:instrText>
-          </w:r>
-          <w:r>
-            <w:rPr>
-              <w:noProof/>
-            </w:rPr>
-          </w:r>
-          <w:r>
-            <w:rPr>
-              <w:noProof/>
-            </w:rPr>
+            <w:instrText xml:space="preserve"> PAGEREF _Toc261006380 \h </w:instrText>
+          </w:r>
+          <w:r>
             <w:fldChar w:fldCharType="separate"/>
           </w:r>
           <w:r>
-            <w:rPr>
-              <w:noProof/>
-            </w:rPr>
             <w:t>11</w:t>
           </w:r>
           <w:r>
-            <w:rPr>
-              <w:noProof/>
-            </w:rPr>
             <w:fldChar w:fldCharType="end"/>
           </w:r>
         </w:p>
@@ -1070,7 +807,7 @@
             <w:fldChar w:fldCharType="begin"/>
           </w:r>
           <w:r>
-            <w:instrText xml:space="preserve"> PAGEREF _Toc260989503 \h </w:instrText>
+            <w:instrText xml:space="preserve"> PAGEREF _Toc261006381 \h </w:instrText>
           </w:r>
           <w:r>
             <w:fldChar w:fldCharType="separate"/>
@@ -1085,228 +822,114 @@
         <w:p>
           <w:pPr>
             <w:pStyle w:val="TOC2"/>
-            <w:tabs>
-              <w:tab w:val="right" w:leader="dot" w:pos="10070"/>
-            </w:tabs>
             <w:rPr>
-              <w:rFonts w:ascii="Helvetica" w:hAnsi="Helvetica"/>
-              <w:noProof/>
-              <w:sz w:val="12"/>
-              <w:szCs w:val="12"/>
+              <w:sz w:val="8"/>
+              <w:szCs w:val="8"/>
             </w:rPr>
           </w:pPr>
         </w:p>
         <w:p>
           <w:pPr>
             <w:pStyle w:val="TOC2"/>
-            <w:tabs>
-              <w:tab w:val="right" w:leader="dot" w:pos="10070"/>
-            </w:tabs>
             <w:rPr>
-              <w:noProof/>
-              <w:sz w:val="24"/>
-              <w:szCs w:val="24"/>
               <w:lang w:eastAsia="ja-JP"/>
             </w:rPr>
           </w:pPr>
           <w:r>
-            <w:rPr>
-              <w:rFonts w:ascii="Helvetica" w:hAnsi="Helvetica"/>
-              <w:noProof/>
-            </w:rPr>
             <w:t>Calendar Date(s) Selection</w:t>
           </w:r>
           <w:r>
-            <w:rPr>
-              <w:noProof/>
-            </w:rPr>
             <w:tab/>
           </w:r>
           <w:r>
-            <w:rPr>
-              <w:noProof/>
-            </w:rPr>
             <w:fldChar w:fldCharType="begin"/>
           </w:r>
           <w:r>
-            <w:rPr>
-              <w:noProof/>
-            </w:rPr>
-            <w:instrText xml:space="preserve"> PAGEREF _Toc260989504 \h </w:instrText>
-          </w:r>
-          <w:r>
-            <w:rPr>
-              <w:noProof/>
-            </w:rPr>
-          </w:r>
-          <w:r>
-            <w:rPr>
-              <w:noProof/>
-            </w:rPr>
+            <w:instrText xml:space="preserve"> PAGEREF _Toc261006382 \h </w:instrText>
+          </w:r>
+          <w:r>
             <w:fldChar w:fldCharType="separate"/>
           </w:r>
           <w:r>
-            <w:rPr>
-              <w:noProof/>
-            </w:rPr>
             <w:t>13</w:t>
           </w:r>
           <w:r>
-            <w:rPr>
-              <w:noProof/>
-            </w:rPr>
             <w:fldChar w:fldCharType="end"/>
           </w:r>
         </w:p>
         <w:p>
           <w:pPr>
             <w:pStyle w:val="TOC2"/>
-            <w:tabs>
-              <w:tab w:val="right" w:leader="dot" w:pos="10070"/>
-            </w:tabs>
             <w:rPr>
-              <w:rFonts w:ascii="Helvetica" w:hAnsi="Helvetica"/>
-              <w:noProof/>
-              <w:sz w:val="12"/>
-              <w:szCs w:val="12"/>
+              <w:sz w:val="8"/>
+              <w:szCs w:val="8"/>
             </w:rPr>
           </w:pPr>
         </w:p>
         <w:p>
           <w:pPr>
             <w:pStyle w:val="TOC2"/>
-            <w:tabs>
-              <w:tab w:val="right" w:leader="dot" w:pos="10070"/>
-            </w:tabs>
             <w:rPr>
-              <w:noProof/>
-              <w:sz w:val="24"/>
-              <w:szCs w:val="24"/>
               <w:lang w:eastAsia="ja-JP"/>
             </w:rPr>
           </w:pPr>
           <w:r>
-            <w:rPr>
-              <w:rFonts w:ascii="Helvetica" w:hAnsi="Helvetica"/>
-              <w:noProof/>
-            </w:rPr>
             <w:t>Calendar Recurring Selection Type</w:t>
           </w:r>
           <w:r>
-            <w:rPr>
-              <w:noProof/>
-            </w:rPr>
             <w:tab/>
           </w:r>
           <w:r>
-            <w:rPr>
-              <w:noProof/>
-            </w:rPr>
             <w:fldChar w:fldCharType="begin"/>
           </w:r>
           <w:r>
-            <w:rPr>
-              <w:noProof/>
-            </w:rPr>
-            <w:instrText xml:space="preserve"> PAGEREF _Toc260989505 \h </w:instrText>
-          </w:r>
-          <w:r>
-            <w:rPr>
-              <w:noProof/>
-            </w:rPr>
-          </w:r>
-          <w:r>
-            <w:rPr>
-              <w:noProof/>
-            </w:rPr>
+            <w:instrText xml:space="preserve"> PAGEREF _Toc261006383 \h </w:instrText>
+          </w:r>
+          <w:r>
             <w:fldChar w:fldCharType="separate"/>
           </w:r>
           <w:r>
-            <w:rPr>
-              <w:noProof/>
-            </w:rPr>
             <w:t>14</w:t>
           </w:r>
           <w:r>
-            <w:rPr>
-              <w:noProof/>
-            </w:rPr>
             <w:fldChar w:fldCharType="end"/>
           </w:r>
         </w:p>
         <w:p>
           <w:pPr>
             <w:pStyle w:val="TOC2"/>
-            <w:tabs>
-              <w:tab w:val="right" w:leader="dot" w:pos="10070"/>
-            </w:tabs>
             <w:rPr>
-              <w:rFonts w:ascii="Helvetica" w:hAnsi="Helvetica"/>
-              <w:noProof/>
-              <w:sz w:val="12"/>
-              <w:szCs w:val="12"/>
+              <w:sz w:val="8"/>
+              <w:szCs w:val="8"/>
             </w:rPr>
           </w:pPr>
         </w:p>
         <w:p>
           <w:pPr>
             <w:pStyle w:val="TOC2"/>
-            <w:tabs>
-              <w:tab w:val="right" w:leader="dot" w:pos="10070"/>
-            </w:tabs>
             <w:rPr>
-              <w:noProof/>
-              <w:sz w:val="24"/>
-              <w:szCs w:val="24"/>
               <w:lang w:eastAsia="ja-JP"/>
             </w:rPr>
           </w:pPr>
           <w:r>
-            <w:rPr>
-              <w:rFonts w:ascii="Helvetica" w:hAnsi="Helvetica"/>
-              <w:noProof/>
-            </w:rPr>
             <w:t>User Time Selection</w:t>
           </w:r>
           <w:r>
-            <w:rPr>
-              <w:noProof/>
-            </w:rPr>
             <w:tab/>
           </w:r>
           <w:r>
-            <w:rPr>
-              <w:noProof/>
-            </w:rPr>
             <w:fldChar w:fldCharType="begin"/>
           </w:r>
           <w:r>
-            <w:rPr>
-              <w:noProof/>
-            </w:rPr>
-            <w:instrText xml:space="preserve"> PAGEREF _Toc260989506 \h </w:instrText>
-          </w:r>
-          <w:r>
-            <w:rPr>
-              <w:noProof/>
-            </w:rPr>
-          </w:r>
-          <w:r>
-            <w:rPr>
-              <w:noProof/>
-            </w:rPr>
+            <w:instrText xml:space="preserve"> PAGEREF _Toc261006384 \h </w:instrText>
+          </w:r>
+          <w:r>
             <w:fldChar w:fldCharType="separate"/>
           </w:r>
           <w:r>
-            <w:rPr>
-              <w:noProof/>
-            </w:rPr>
             <w:t>15</w:t>
           </w:r>
           <w:r>
-            <w:rPr>
-              <w:noProof/>
-            </w:rPr>
             <w:fldChar w:fldCharType="end"/>
           </w:r>
         </w:p>
@@ -1347,7 +970,7 @@
             <w:fldChar w:fldCharType="begin"/>
           </w:r>
           <w:r>
-            <w:instrText xml:space="preserve"> PAGEREF _Toc260989507 \h </w:instrText>
+            <w:instrText xml:space="preserve"> PAGEREF _Toc261006385 \h </w:instrText>
           </w:r>
           <w:r>
             <w:fldChar w:fldCharType="separate"/>
@@ -1362,152 +985,76 @@
         <w:p>
           <w:pPr>
             <w:pStyle w:val="TOC2"/>
-            <w:tabs>
-              <w:tab w:val="right" w:leader="dot" w:pos="10070"/>
-            </w:tabs>
             <w:rPr>
-              <w:rFonts w:ascii="Helvetica" w:hAnsi="Helvetica"/>
-              <w:noProof/>
-              <w:sz w:val="12"/>
-              <w:szCs w:val="12"/>
+              <w:sz w:val="8"/>
+              <w:szCs w:val="8"/>
             </w:rPr>
           </w:pPr>
         </w:p>
         <w:p>
           <w:pPr>
             <w:pStyle w:val="TOC2"/>
-            <w:tabs>
-              <w:tab w:val="right" w:leader="dot" w:pos="10070"/>
-            </w:tabs>
             <w:rPr>
-              <w:noProof/>
-              <w:sz w:val="24"/>
-              <w:szCs w:val="24"/>
               <w:lang w:eastAsia="ja-JP"/>
             </w:rPr>
           </w:pPr>
           <w:r>
-            <w:rPr>
-              <w:rFonts w:ascii="Helvetica" w:hAnsi="Helvetica"/>
-              <w:noProof/>
-            </w:rPr>
             <w:t>SelectedTime Parameters</w:t>
           </w:r>
           <w:r>
-            <w:rPr>
-              <w:noProof/>
-            </w:rPr>
             <w:tab/>
           </w:r>
           <w:r>
-            <w:rPr>
-              <w:noProof/>
-            </w:rPr>
             <w:fldChar w:fldCharType="begin"/>
           </w:r>
           <w:r>
-            <w:rPr>
-              <w:noProof/>
-            </w:rPr>
-            <w:instrText xml:space="preserve"> PAGEREF _Toc260989508 \h </w:instrText>
-          </w:r>
-          <w:r>
-            <w:rPr>
-              <w:noProof/>
-            </w:rPr>
-          </w:r>
-          <w:r>
-            <w:rPr>
-              <w:noProof/>
-            </w:rPr>
+            <w:instrText xml:space="preserve"> PAGEREF _Toc261006386 \h </w:instrText>
+          </w:r>
+          <w:r>
             <w:fldChar w:fldCharType="separate"/>
           </w:r>
           <w:r>
-            <w:rPr>
-              <w:noProof/>
-            </w:rPr>
             <w:t>16</w:t>
           </w:r>
           <w:r>
-            <w:rPr>
-              <w:noProof/>
-            </w:rPr>
             <w:fldChar w:fldCharType="end"/>
           </w:r>
         </w:p>
         <w:p>
           <w:pPr>
             <w:pStyle w:val="TOC2"/>
-            <w:tabs>
-              <w:tab w:val="right" w:leader="dot" w:pos="10070"/>
-            </w:tabs>
             <w:rPr>
-              <w:rFonts w:ascii="Helvetica" w:hAnsi="Helvetica"/>
-              <w:noProof/>
-              <w:sz w:val="12"/>
-              <w:szCs w:val="12"/>
+              <w:sz w:val="8"/>
+              <w:szCs w:val="8"/>
             </w:rPr>
           </w:pPr>
         </w:p>
         <w:p>
           <w:pPr>
             <w:pStyle w:val="TOC2"/>
-            <w:tabs>
-              <w:tab w:val="right" w:leader="dot" w:pos="10070"/>
-            </w:tabs>
             <w:rPr>
-              <w:noProof/>
-              <w:sz w:val="24"/>
-              <w:szCs w:val="24"/>
               <w:lang w:eastAsia="ja-JP"/>
             </w:rPr>
           </w:pPr>
           <w:r>
-            <w:rPr>
-              <w:rFonts w:ascii="Helvetica" w:hAnsi="Helvetica"/>
-              <w:noProof/>
-            </w:rPr>
             <w:t>Example Code</w:t>
           </w:r>
           <w:r>
-            <w:rPr>
-              <w:noProof/>
-            </w:rPr>
             <w:tab/>
           </w:r>
           <w:r>
-            <w:rPr>
-              <w:noProof/>
-            </w:rPr>
             <w:fldChar w:fldCharType="begin"/>
           </w:r>
           <w:r>
-            <w:rPr>
-              <w:noProof/>
-            </w:rPr>
-            <w:instrText xml:space="preserve"> PAGEREF _Toc260989509 \h </w:instrText>
-          </w:r>
-          <w:r>
-            <w:rPr>
-              <w:noProof/>
-            </w:rPr>
-          </w:r>
-          <w:r>
-            <w:rPr>
-              <w:noProof/>
-            </w:rPr>
+            <w:instrText xml:space="preserve"> PAGEREF _Toc261006387 \h </w:instrText>
+          </w:r>
+          <w:r>
             <w:fldChar w:fldCharType="separate"/>
           </w:r>
           <w:r>
-            <w:rPr>
-              <w:noProof/>
-            </w:rPr>
             <w:t>16</w:t>
           </w:r>
           <w:r>
-            <w:rPr>
-              <w:noProof/>
-            </w:rPr>
             <w:fldChar w:fldCharType="end"/>
           </w:r>
         </w:p>
@@ -1539,6 +1086,212 @@
             <w:tab/>
           </w:r>
           <w:r>
+            <w:t>How Do I Close This Chooser Now That It’s Open?</w:t>
+          </w:r>
+          <w:r>
+            <w:tab/>
+          </w:r>
+          <w:r>
+            <w:fldChar w:fldCharType="begin"/>
+          </w:r>
+          <w:r>
+            <w:instrText xml:space="preserve"> PAGEREF _Toc261006388 \h </w:instrText>
+          </w:r>
+          <w:r>
+            <w:fldChar w:fldCharType="separate"/>
+          </w:r>
+          <w:r>
+            <w:t>17</w:t>
+          </w:r>
+          <w:r>
+            <w:fldChar w:fldCharType="end"/>
+          </w:r>
+        </w:p>
+        <w:p>
+          <w:pPr>
+            <w:pStyle w:val="TOC2"/>
+            <w:rPr>
+              <w:sz w:val="8"/>
+              <w:szCs w:val="8"/>
+            </w:rPr>
+          </w:pPr>
+        </w:p>
+        <w:p>
+          <w:pPr>
+            <w:pStyle w:val="TOC2"/>
+            <w:rPr>
+              <w:lang w:eastAsia="ja-JP"/>
+            </w:rPr>
+          </w:pPr>
+          <w:r>
+            <w:t>Resizing the DateTimeWindow</w:t>
+          </w:r>
+          <w:r>
+            <w:tab/>
+          </w:r>
+          <w:r>
+            <w:fldChar w:fldCharType="begin"/>
+          </w:r>
+          <w:r>
+            <w:instrText xml:space="preserve"> PAGEREF _Toc261006389 \h </w:instrText>
+          </w:r>
+          <w:r>
+            <w:fldChar w:fldCharType="separate"/>
+          </w:r>
+          <w:r>
+            <w:t>17</w:t>
+          </w:r>
+          <w:r>
+            <w:fldChar w:fldCharType="end"/>
+          </w:r>
+        </w:p>
+        <w:p>
+          <w:pPr>
+            <w:pStyle w:val="TOC2"/>
+            <w:rPr>
+              <w:sz w:val="8"/>
+              <w:szCs w:val="8"/>
+            </w:rPr>
+          </w:pPr>
+        </w:p>
+        <w:p>
+          <w:pPr>
+            <w:pStyle w:val="TOC2"/>
+            <w:rPr>
+              <w:lang w:eastAsia="ja-JP"/>
+            </w:rPr>
+          </w:pPr>
+          <w:r>
+            <w:t>Resizing the Date_Time_Container</w:t>
+          </w:r>
+          <w:r>
+            <w:tab/>
+          </w:r>
+          <w:r>
+            <w:fldChar w:fldCharType="begin"/>
+          </w:r>
+          <w:r>
+            <w:instrText xml:space="preserve"> PAGEREF _Toc261006390 \h </w:instrText>
+          </w:r>
+          <w:r>
+            <w:fldChar w:fldCharType="separate"/>
+          </w:r>
+          <w:r>
+            <w:t>18</w:t>
+          </w:r>
+          <w:r>
+            <w:fldChar w:fldCharType="end"/>
+          </w:r>
+        </w:p>
+        <w:p>
+          <w:pPr>
+            <w:pStyle w:val="TOC2"/>
+            <w:rPr>
+              <w:sz w:val="8"/>
+              <w:szCs w:val="8"/>
+            </w:rPr>
+          </w:pPr>
+        </w:p>
+        <w:p>
+          <w:pPr>
+            <w:pStyle w:val="TOC2"/>
+            <w:rPr>
+              <w:lang w:eastAsia="ja-JP"/>
+            </w:rPr>
+          </w:pPr>
+          <w:r>
+            <w:t>Change Setup Methods</w:t>
+          </w:r>
+          <w:r>
+            <w:tab/>
+          </w:r>
+          <w:r>
+            <w:fldChar w:fldCharType="begin"/>
+          </w:r>
+          <w:r>
+            <w:instrText xml:space="preserve"> PAGEREF _Toc261006391 \h </w:instrText>
+          </w:r>
+          <w:r>
+            <w:fldChar w:fldCharType="separate"/>
+          </w:r>
+          <w:r>
+            <w:t>18</w:t>
+          </w:r>
+          <w:r>
+            <w:fldChar w:fldCharType="end"/>
+          </w:r>
+        </w:p>
+        <w:p>
+          <w:pPr>
+            <w:pStyle w:val="TOC2"/>
+            <w:rPr>
+              <w:sz w:val="8"/>
+              <w:szCs w:val="8"/>
+            </w:rPr>
+          </w:pPr>
+        </w:p>
+        <w:p>
+          <w:pPr>
+            <w:pStyle w:val="TOC2"/>
+          </w:pPr>
+          <w:r>
+            <w:t>Add a new PushButton</w:t>
+          </w:r>
+          <w:r>
+            <w:tab/>
+          </w:r>
+          <w:r>
+            <w:fldChar w:fldCharType="begin"/>
+          </w:r>
+          <w:r>
+            <w:instrText xml:space="preserve"> PAGEREF _Toc261006392 \h </w:instrText>
+          </w:r>
+          <w:r>
+            <w:fldChar w:fldCharType="separate"/>
+          </w:r>
+          <w:r>
+            <w:t>20</w:t>
+          </w:r>
+          <w:r>
+            <w:fldChar w:fldCharType="end"/>
+          </w:r>
+        </w:p>
+        <w:p>
+          <w:pPr>
+            <w:rPr>
+              <w:sz w:val="8"/>
+              <w:szCs w:val="8"/>
+            </w:rPr>
+          </w:pPr>
+        </w:p>
+        <w:p>
+          <w:pPr>
+            <w:pStyle w:val="TOC1"/>
+            <w:tabs>
+              <w:tab w:val="left" w:pos="960"/>
+            </w:tabs>
+            <w:rPr>
+              <w:rFonts w:asciiTheme="minorHAnsi" w:hAnsiTheme="minorHAnsi"/>
+              <w:color w:val="auto"/>
+              <w:sz w:val="24"/>
+              <w:szCs w:val="24"/>
+              <w:lang w:eastAsia="ja-JP"/>
+            </w:rPr>
+          </w:pPr>
+          <w:r>
+            <w:t>VIII.</w:t>
+          </w:r>
+          <w:r>
+            <w:rPr>
+              <w:rFonts w:asciiTheme="minorHAnsi" w:hAnsiTheme="minorHAnsi"/>
+              <w:color w:val="auto"/>
+              <w:sz w:val="24"/>
+              <w:szCs w:val="24"/>
+              <w:lang w:eastAsia="ja-JP"/>
+            </w:rPr>
+            <w:tab/>
+          </w:r>
+          <w:r>
             <w:t>Appendix: OOP Structure</w:t>
           </w:r>
           <w:r>
@@ -1548,13 +1301,13 @@
             <w:fldChar w:fldCharType="begin"/>
           </w:r>
           <w:r>
-            <w:instrText xml:space="preserve"> PAGEREF _Toc260989510 \h </w:instrText>
+            <w:instrText xml:space="preserve"> PAGEREF _Toc261006393 \h </w:instrText>
           </w:r>
           <w:r>
             <w:fldChar w:fldCharType="separate"/>
           </w:r>
           <w:r>
-            <w:t>17</w:t>
+            <w:t>21</w:t>
           </w:r>
           <w:r>
             <w:fldChar w:fldCharType="end"/>
@@ -1590,8 +1343,6 @@
         </w:rPr>
         <w:br w:type="page"/>
       </w:r>
-      <w:bookmarkStart w:id="0" w:name="_GoBack"/>
-      <w:bookmarkEnd w:id="0"/>
     </w:p>
     <w:p>
       <w:pPr>
@@ -1602,7 +1353,7 @@
         </w:numPr>
         <w:ind w:left="180"/>
       </w:pPr>
-      <w:bookmarkStart w:id="1" w:name="_Toc260989492"/>
+      <w:bookmarkStart w:id="1" w:name="_Toc261006370"/>
       <w:r>
         <w:t>Project</w:t>
       </w:r>
@@ -2132,7 +1883,7 @@
         </w:numPr>
         <w:ind w:left="180"/>
       </w:pPr>
-      <w:bookmarkStart w:id="2" w:name="_Toc260989493"/>
+      <w:bookmarkStart w:id="2" w:name="_Toc261006371"/>
       <w:r>
         <w:t>P</w:t>
       </w:r>
@@ -2290,7 +2041,7 @@
           <w:u w:val="single"/>
         </w:rPr>
       </w:pPr>
-      <w:bookmarkStart w:id="3" w:name="_Toc260989494"/>
+      <w:bookmarkStart w:id="3" w:name="_Toc261006372"/>
       <w:r>
         <w:rPr>
           <w:rFonts w:ascii="Helvetica" w:hAnsi="Helvetica"/>
@@ -2631,7 +2382,7 @@
           <w:u w:val="single"/>
         </w:rPr>
       </w:pPr>
-      <w:bookmarkStart w:id="4" w:name="_Toc260989495"/>
+      <w:bookmarkStart w:id="4" w:name="_Toc261006373"/>
       <w:r>
         <w:rPr>
           <w:rFonts w:ascii="Helvetica" w:hAnsi="Helvetica"/>
@@ -2808,7 +2559,7 @@
         </w:numPr>
         <w:ind w:left="180"/>
       </w:pPr>
-      <w:bookmarkStart w:id="5" w:name="_Toc260989496"/>
+      <w:bookmarkStart w:id="5" w:name="_Toc261006374"/>
       <w:r>
         <w:t>Quick Start</w:t>
       </w:r>
@@ -2831,7 +2582,7 @@
           <w:u w:val="single"/>
         </w:rPr>
       </w:pPr>
-      <w:bookmarkStart w:id="6" w:name="_Toc260989497"/>
+      <w:bookmarkStart w:id="6" w:name="_Toc261006375"/>
       <w:r>
         <w:rPr>
           <w:rFonts w:ascii="Helvetica" w:hAnsi="Helvetica"/>
@@ -3125,7 +2876,7 @@
       <w:r>
         <w:br w:type="page"/>
       </w:r>
-      <w:bookmarkStart w:id="7" w:name="_Toc260989498"/>
+      <w:bookmarkStart w:id="7" w:name="_Toc261006376"/>
       <w:r>
         <w:rPr>
           <w:rFonts w:ascii="Helvetica" w:hAnsi="Helvetica"/>
@@ -4493,7 +4244,7 @@
           <w:numId w:val="6"/>
         </w:numPr>
       </w:pPr>
-      <w:bookmarkStart w:id="8" w:name="_Toc260989499"/>
+      <w:bookmarkStart w:id="8" w:name="_Toc261006377"/>
       <w:r>
         <w:t>Project Option Definitions</w:t>
       </w:r>
@@ -4549,7 +4300,7 @@
           <w:u w:val="single"/>
         </w:rPr>
       </w:pPr>
-      <w:bookmarkStart w:id="9" w:name="_Toc260989500"/>
+      <w:bookmarkStart w:id="9" w:name="_Toc261006378"/>
       <w:r>
         <w:rPr>
           <w:rFonts w:ascii="Helvetica" w:hAnsi="Helvetica"/>
@@ -5198,7 +4949,7 @@
           <w:u w:val="single"/>
         </w:rPr>
       </w:pPr>
-      <w:bookmarkStart w:id="10" w:name="_Toc260989501"/>
+      <w:bookmarkStart w:id="10" w:name="_Toc261006379"/>
       <w:r>
         <w:rPr>
           <w:rFonts w:ascii="Helvetica" w:hAnsi="Helvetica"/>
@@ -6685,7 +6436,7 @@
           <w:u w:val="single"/>
         </w:rPr>
       </w:pPr>
-      <w:bookmarkStart w:id="11" w:name="_Toc260989502"/>
+      <w:bookmarkStart w:id="11" w:name="_Toc261006380"/>
       <w:r>
         <w:rPr>
           <w:rFonts w:ascii="Helvetica" w:hAnsi="Helvetica"/>
@@ -8911,7 +8662,7 @@
           <w:numId w:val="7"/>
         </w:numPr>
       </w:pPr>
-      <w:bookmarkStart w:id="12" w:name="_Toc260989503"/>
+      <w:bookmarkStart w:id="12" w:name="_Toc261006381"/>
       <w:r>
         <w:t>How Do I Get the User Selected Results?</w:t>
       </w:r>
@@ -9062,7 +8813,7 @@
                 <w:szCs w:val="28"/>
               </w:rPr>
             </w:pPr>
-            <w:bookmarkStart w:id="13" w:name="_Toc260989504"/>
+            <w:bookmarkStart w:id="13" w:name="_Toc261006382"/>
             <w:r>
               <w:rPr>
                 <w:rFonts w:ascii="Helvetica" w:hAnsi="Helvetica"/>
@@ -9464,7 +9215,7 @@
                 <w:szCs w:val="28"/>
               </w:rPr>
             </w:pPr>
-            <w:bookmarkStart w:id="14" w:name="_Toc260989505"/>
+            <w:bookmarkStart w:id="14" w:name="_Toc261006383"/>
             <w:r>
               <w:rPr>
                 <w:rFonts w:ascii="Helvetica" w:hAnsi="Helvetica"/>
@@ -9876,7 +9627,7 @@
                 <w:szCs w:val="28"/>
               </w:rPr>
             </w:pPr>
-            <w:bookmarkStart w:id="15" w:name="_Toc260989506"/>
+            <w:bookmarkStart w:id="15" w:name="_Toc261006384"/>
             <w:r>
               <w:rPr>
                 <w:rFonts w:ascii="Helvetica" w:hAnsi="Helvetica"/>
@@ -10237,7 +9988,7 @@
           <w:numId w:val="15"/>
         </w:numPr>
       </w:pPr>
-      <w:bookmarkStart w:id="16" w:name="_Toc260989507"/>
+      <w:bookmarkStart w:id="16" w:name="_Toc261006385"/>
       <w:r>
         <w:t xml:space="preserve">How </w:t>
       </w:r>
@@ -10314,17 +10065,17 @@
         <w:pStyle w:val="Heading2"/>
         <w:rPr>
           <w:rFonts w:ascii="Helvetica" w:hAnsi="Helvetica"/>
-          <w:sz w:val="24"/>
-          <w:szCs w:val="24"/>
+          <w:sz w:val="28"/>
+          <w:szCs w:val="28"/>
           <w:u w:val="single"/>
         </w:rPr>
       </w:pPr>
-      <w:bookmarkStart w:id="17" w:name="_Toc260989508"/>
-      <w:r>
-        <w:rPr>
-          <w:rFonts w:ascii="Helvetica" w:hAnsi="Helvetica"/>
-          <w:sz w:val="24"/>
-          <w:szCs w:val="24"/>
+      <w:bookmarkStart w:id="17" w:name="_Toc261006386"/>
+      <w:r>
+        <w:rPr>
+          <w:rFonts w:ascii="Helvetica" w:hAnsi="Helvetica"/>
+          <w:sz w:val="28"/>
+          <w:szCs w:val="28"/>
           <w:u w:val="single"/>
         </w:rPr>
         <w:t>SelectedTime Parameters</w:t>
@@ -10431,13 +10182,17 @@
         <w:pStyle w:val="Heading2"/>
         <w:rPr>
           <w:rFonts w:ascii="Helvetica" w:hAnsi="Helvetica"/>
+          <w:sz w:val="28"/>
+          <w:szCs w:val="28"/>
           <w:u w:val="single"/>
         </w:rPr>
       </w:pPr>
-      <w:bookmarkStart w:id="18" w:name="_Toc260989509"/>
-      <w:r>
-        <w:rPr>
-          <w:rFonts w:ascii="Helvetica" w:hAnsi="Helvetica"/>
+      <w:bookmarkStart w:id="18" w:name="_Toc261006387"/>
+      <w:r>
+        <w:rPr>
+          <w:rFonts w:ascii="Helvetica" w:hAnsi="Helvetica"/>
+          <w:sz w:val="28"/>
+          <w:szCs w:val="28"/>
           <w:u w:val="single"/>
         </w:rPr>
         <w:t>Example Code</w:t>
@@ -10523,19 +10278,7 @@
         <w:rPr>
           <w:color w:val="FF0000"/>
         </w:rPr>
-        <w:t xml:space="preserve">// </w:t>
-      </w:r>
-      <w:r>
-        <w:rPr>
-          <w:color w:val="FF0000"/>
-        </w:rPr>
-        <w:t>Now I</w:t>
-      </w:r>
-      <w:r>
-        <w:rPr>
-          <w:color w:val="FF0000"/>
-        </w:rPr>
-        <w:t xml:space="preserve"> can do something with TmpDateFormatString</w:t>
+        <w:t>// Now I can do something with TmpDateFormatString</w:t>
       </w:r>
     </w:p>
     <w:p>
@@ -10667,19 +10410,1063 @@
         <w:pStyle w:val="Heading1"/>
         <w:numPr>
           <w:ilvl w:val="0"/>
-          <w:numId w:val="13"/>
+          <w:numId w:val="20"/>
         </w:numPr>
       </w:pPr>
-      <w:bookmarkStart w:id="19" w:name="_Toc260989510"/>
+      <w:bookmarkStart w:id="19" w:name="_Toc261006388"/>
+      <w:r>
+        <w:t>How Do I Close This Chooser Now That It</w:t>
+      </w:r>
+      <w:r>
+        <w:t>’</w:t>
+      </w:r>
+      <w:r>
+        <w:t>s Open?</w:t>
+      </w:r>
+      <w:bookmarkEnd w:id="19"/>
+    </w:p>
+    <w:p/>
+    <w:p>
+      <w:r>
+        <w:t>I purposely left it to you the coder on how to handle dismissing or closing the chooser when finished. I knew that some coders would like to have a “Cancel” and ”Close” button, while others may only want to enable the keydown event for the “Escape key” or “Enter key”. Either way this is the reason that this is not built in by default.</w:t>
+      </w:r>
+    </w:p>
+    <w:p/>
+    <w:p>
+      <w:r>
+        <w:t xml:space="preserve">The following is an </w:t>
+      </w:r>
+      <w:r>
+        <w:t xml:space="preserve">example </w:t>
+      </w:r>
+      <w:r>
+        <w:t xml:space="preserve">that </w:t>
+      </w:r>
+      <w:r>
+        <w:t>accomplish</w:t>
+      </w:r>
+      <w:r>
+        <w:t>es</w:t>
+      </w:r>
+      <w:r>
+        <w:t xml:space="preserve"> adding a “Close”</w:t>
+      </w:r>
+      <w:r>
+        <w:t xml:space="preserve"> button onto this project along with resizing the proper window and containers</w:t>
+      </w:r>
+    </w:p>
+    <w:p/>
+    <w:p>
+      <w:pPr>
+        <w:pStyle w:val="Heading2"/>
+        <w:rPr>
+          <w:rFonts w:ascii="Helvetica" w:hAnsi="Helvetica"/>
+          <w:sz w:val="28"/>
+          <w:szCs w:val="28"/>
+          <w:u w:val="single"/>
+        </w:rPr>
+      </w:pPr>
+      <w:bookmarkStart w:id="20" w:name="_Toc261006389"/>
+      <w:r>
+        <w:rPr>
+          <w:rFonts w:ascii="Helvetica" w:hAnsi="Helvetica"/>
+          <w:sz w:val="28"/>
+          <w:szCs w:val="28"/>
+          <w:u w:val="single"/>
+        </w:rPr>
+        <w:t xml:space="preserve">1. </w:t>
+      </w:r>
+      <w:r>
+        <w:rPr>
+          <w:rFonts w:ascii="Helvetica" w:hAnsi="Helvetica"/>
+          <w:sz w:val="28"/>
+          <w:szCs w:val="28"/>
+          <w:u w:val="single"/>
+        </w:rPr>
+        <w:t>Resizing</w:t>
+      </w:r>
+      <w:r>
+        <w:rPr>
+          <w:rFonts w:ascii="Helvetica" w:hAnsi="Helvetica"/>
+          <w:sz w:val="28"/>
+          <w:szCs w:val="28"/>
+          <w:u w:val="single"/>
+        </w:rPr>
+        <w:t xml:space="preserve"> </w:t>
+      </w:r>
+      <w:r>
+        <w:rPr>
+          <w:rFonts w:ascii="Helvetica" w:hAnsi="Helvetica"/>
+          <w:sz w:val="28"/>
+          <w:szCs w:val="28"/>
+          <w:u w:val="single"/>
+        </w:rPr>
+        <w:t>the DateTimeWindow</w:t>
+      </w:r>
+      <w:bookmarkEnd w:id="20"/>
+    </w:p>
+    <w:p/>
+    <w:p>
+      <w:r>
+        <w:t xml:space="preserve">We will first need to </w:t>
+      </w:r>
+      <w:r>
+        <w:t xml:space="preserve">resize the </w:t>
+      </w:r>
+      <w:r>
+        <w:t>“</w:t>
+      </w:r>
+      <w:r>
+        <w:t>DateTimeWindow</w:t>
+      </w:r>
+      <w:r>
+        <w:t>”</w:t>
+      </w:r>
+      <w:r>
+        <w:t xml:space="preserve"> </w:t>
+      </w:r>
+      <w:r>
+        <w:t xml:space="preserve">Height to </w:t>
+      </w:r>
+      <w:r>
+        <w:rPr>
+          <w:color w:val="0000FF"/>
+        </w:rPr>
+        <w:t>286</w:t>
+      </w:r>
+      <w:r>
+        <w:t xml:space="preserve"> </w:t>
+      </w:r>
+      <w:r>
+        <w:t xml:space="preserve">in order to make room for our controls to fit. </w:t>
+      </w:r>
+    </w:p>
+    <w:p/>
+    <w:p>
+      <w:r>
+        <w:rPr>
+          <w:noProof/>
+        </w:rPr>
+        <w:drawing>
+          <wp:inline distT="0" distB="0" distL="0" distR="0" wp14:anchorId="081E102F" wp14:editId="68356DB7">
+            <wp:extent cx="3543300" cy="2030375"/>
+            <wp:effectExtent l="0" t="0" r="0" b="1905"/>
+            <wp:docPr id="6" name="Picture 3"/>
+            <wp:cNvGraphicFramePr>
+              <a:graphicFrameLocks xmlns:a="http://schemas.openxmlformats.org/drawingml/2006/main" noChangeAspect="1"/>
+            </wp:cNvGraphicFramePr>
+            <a:graphic xmlns:a="http://schemas.openxmlformats.org/drawingml/2006/main">
+              <a:graphicData uri="http://schemas.openxmlformats.org/drawingml/2006/picture">
+                <pic:pic xmlns:pic="http://schemas.openxmlformats.org/drawingml/2006/picture">
+                  <pic:nvPicPr>
+                    <pic:cNvPr id="0" name="Picture 3"/>
+                    <pic:cNvPicPr>
+                      <a:picLocks noChangeAspect="1" noChangeArrowheads="1"/>
+                    </pic:cNvPicPr>
+                  </pic:nvPicPr>
+                  <pic:blipFill>
+                    <a:blip r:embed="rId25">
+                      <a:extLst>
+                        <a:ext uri="{28A0092B-C50C-407E-A947-70E740481C1C}">
+                          <a14:useLocalDpi xmlns:a14="http://schemas.microsoft.com/office/drawing/2010/main" val="0"/>
+                        </a:ext>
+                      </a:extLst>
+                    </a:blip>
+                    <a:srcRect/>
+                    <a:stretch>
+                      <a:fillRect/>
+                    </a:stretch>
+                  </pic:blipFill>
+                  <pic:spPr bwMode="auto">
+                    <a:xfrm>
+                      <a:off x="0" y="0"/>
+                      <a:ext cx="3543314" cy="2030383"/>
+                    </a:xfrm>
+                    <a:prstGeom prst="rect">
+                      <a:avLst/>
+                    </a:prstGeom>
+                    <a:noFill/>
+                    <a:ln>
+                      <a:noFill/>
+                    </a:ln>
+                  </pic:spPr>
+                </pic:pic>
+              </a:graphicData>
+            </a:graphic>
+          </wp:inline>
+        </w:drawing>
+      </w:r>
+    </w:p>
+    <w:p>
+      <w:pPr>
+        <w:rPr>
+          <w:i/>
+        </w:rPr>
+      </w:pPr>
+      <w:r>
+        <w:rPr>
+          <w:i/>
+        </w:rPr>
+        <w:t>Figure 7.1</w:t>
+      </w:r>
+    </w:p>
+    <w:p>
+      <w:pPr>
+        <w:rPr>
+          <w:i/>
+        </w:rPr>
+      </w:pPr>
+    </w:p>
+    <w:p>
+      <w:r>
+        <w:rPr>
+          <w:noProof/>
+        </w:rPr>
+        <w:drawing>
+          <wp:inline distT="0" distB="0" distL="0" distR="0" wp14:anchorId="20BC2C00" wp14:editId="01CE7653">
+            <wp:extent cx="3543300" cy="1309041"/>
+            <wp:effectExtent l="0" t="0" r="0" b="12065"/>
+            <wp:docPr id="9" name="Picture 4"/>
+            <wp:cNvGraphicFramePr>
+              <a:graphicFrameLocks xmlns:a="http://schemas.openxmlformats.org/drawingml/2006/main" noChangeAspect="1"/>
+            </wp:cNvGraphicFramePr>
+            <a:graphic xmlns:a="http://schemas.openxmlformats.org/drawingml/2006/main">
+              <a:graphicData uri="http://schemas.openxmlformats.org/drawingml/2006/picture">
+                <pic:pic xmlns:pic="http://schemas.openxmlformats.org/drawingml/2006/picture">
+                  <pic:nvPicPr>
+                    <pic:cNvPr id="0" name="Picture 4"/>
+                    <pic:cNvPicPr>
+                      <a:picLocks noChangeAspect="1" noChangeArrowheads="1"/>
+                    </pic:cNvPicPr>
+                  </pic:nvPicPr>
+                  <pic:blipFill>
+                    <a:blip r:embed="rId26">
+                      <a:extLst>
+                        <a:ext uri="{28A0092B-C50C-407E-A947-70E740481C1C}">
+                          <a14:useLocalDpi xmlns:a14="http://schemas.microsoft.com/office/drawing/2010/main" val="0"/>
+                        </a:ext>
+                      </a:extLst>
+                    </a:blip>
+                    <a:srcRect/>
+                    <a:stretch>
+                      <a:fillRect/>
+                    </a:stretch>
+                  </pic:blipFill>
+                  <pic:spPr bwMode="auto">
+                    <a:xfrm>
+                      <a:off x="0" y="0"/>
+                      <a:ext cx="3544222" cy="1309382"/>
+                    </a:xfrm>
+                    <a:prstGeom prst="rect">
+                      <a:avLst/>
+                    </a:prstGeom>
+                    <a:noFill/>
+                    <a:ln>
+                      <a:noFill/>
+                    </a:ln>
+                  </pic:spPr>
+                </pic:pic>
+              </a:graphicData>
+            </a:graphic>
+          </wp:inline>
+        </w:drawing>
+      </w:r>
+    </w:p>
+    <w:p>
+      <w:pPr>
+        <w:rPr>
+          <w:i/>
+        </w:rPr>
+      </w:pPr>
+      <w:r>
+        <w:rPr>
+          <w:i/>
+        </w:rPr>
+        <w:t>Figure 7.2</w:t>
+      </w:r>
+    </w:p>
+    <w:p/>
+    <w:p>
+      <w:pPr>
+        <w:rPr>
+          <w:i/>
+        </w:rPr>
+      </w:pPr>
+      <w:r>
+        <w:t>First c</w:t>
+      </w:r>
+      <w:r>
+        <w:t xml:space="preserve">hange the height </w:t>
+      </w:r>
+      <w:r>
+        <w:t xml:space="preserve">of the “DateTimeWindow” </w:t>
+      </w:r>
+      <w:r>
+        <w:t xml:space="preserve">from </w:t>
+      </w:r>
+      <w:r>
+        <w:rPr>
+          <w:color w:val="FF0000"/>
+        </w:rPr>
+        <w:t>252</w:t>
+      </w:r>
+      <w:r>
+        <w:t xml:space="preserve"> to </w:t>
+      </w:r>
+      <w:r>
+        <w:rPr>
+          <w:color w:val="0000FF"/>
+        </w:rPr>
+        <w:t>286</w:t>
+      </w:r>
+      <w:r>
+        <w:t xml:space="preserve"> as shown above in </w:t>
+      </w:r>
+      <w:r>
+        <w:rPr>
+          <w:i/>
+        </w:rPr>
+        <w:t>Figure 7.2</w:t>
+      </w:r>
+    </w:p>
+    <w:p>
+      <w:pPr>
+        <w:pStyle w:val="Heading2"/>
+        <w:rPr>
+          <w:rFonts w:ascii="Helvetica" w:hAnsi="Helvetica"/>
+          <w:sz w:val="28"/>
+          <w:szCs w:val="28"/>
+          <w:u w:val="single"/>
+        </w:rPr>
+      </w:pPr>
+      <w:r>
+        <w:rPr>
+          <w:i/>
+        </w:rPr>
+        <w:br w:type="page"/>
+      </w:r>
+      <w:bookmarkStart w:id="21" w:name="_Toc261006390"/>
+      <w:r>
+        <w:rPr>
+          <w:rFonts w:ascii="Helvetica" w:hAnsi="Helvetica"/>
+          <w:sz w:val="28"/>
+          <w:szCs w:val="28"/>
+          <w:u w:val="single"/>
+        </w:rPr>
+        <w:t>2. R</w:t>
+      </w:r>
+      <w:r>
+        <w:rPr>
+          <w:rFonts w:ascii="Helvetica" w:hAnsi="Helvetica"/>
+          <w:sz w:val="28"/>
+          <w:szCs w:val="28"/>
+          <w:u w:val="single"/>
+        </w:rPr>
+        <w:t>esizing the Date_Time_Container</w:t>
+      </w:r>
+      <w:bookmarkEnd w:id="21"/>
+    </w:p>
+    <w:p/>
+    <w:p>
+      <w:r>
+        <w:t xml:space="preserve">Next we will need to resize the “Date_Time_Container” Height from </w:t>
+      </w:r>
+      <w:r>
+        <w:rPr>
+          <w:color w:val="FF0000"/>
+        </w:rPr>
+        <w:t>252</w:t>
+      </w:r>
+      <w:r>
+        <w:t xml:space="preserve"> to </w:t>
+      </w:r>
+      <w:r>
+        <w:rPr>
+          <w:color w:val="0000FF"/>
+        </w:rPr>
+        <w:t>286</w:t>
+      </w:r>
+      <w:r>
+        <w:t>.</w:t>
+      </w:r>
+    </w:p>
+    <w:p/>
+    <w:p>
+      <w:r>
+        <w:rPr>
+          <w:noProof/>
+        </w:rPr>
+        <w:drawing>
+          <wp:inline distT="0" distB="0" distL="0" distR="0" wp14:anchorId="1C703BF6" wp14:editId="05841BDA">
+            <wp:extent cx="6400800" cy="2396816"/>
+            <wp:effectExtent l="0" t="0" r="0" b="0"/>
+            <wp:docPr id="10" name="Picture 5"/>
+            <wp:cNvGraphicFramePr>
+              <a:graphicFrameLocks xmlns:a="http://schemas.openxmlformats.org/drawingml/2006/main" noChangeAspect="1"/>
+            </wp:cNvGraphicFramePr>
+            <a:graphic xmlns:a="http://schemas.openxmlformats.org/drawingml/2006/main">
+              <a:graphicData uri="http://schemas.openxmlformats.org/drawingml/2006/picture">
+                <pic:pic xmlns:pic="http://schemas.openxmlformats.org/drawingml/2006/picture">
+                  <pic:nvPicPr>
+                    <pic:cNvPr id="0" name="Picture 5"/>
+                    <pic:cNvPicPr>
+                      <a:picLocks noChangeAspect="1" noChangeArrowheads="1"/>
+                    </pic:cNvPicPr>
+                  </pic:nvPicPr>
+                  <pic:blipFill>
+                    <a:blip r:embed="rId27">
+                      <a:extLst>
+                        <a:ext uri="{28A0092B-C50C-407E-A947-70E740481C1C}">
+                          <a14:useLocalDpi xmlns:a14="http://schemas.microsoft.com/office/drawing/2010/main" val="0"/>
+                        </a:ext>
+                      </a:extLst>
+                    </a:blip>
+                    <a:srcRect/>
+                    <a:stretch>
+                      <a:fillRect/>
+                    </a:stretch>
+                  </pic:blipFill>
+                  <pic:spPr bwMode="auto">
+                    <a:xfrm>
+                      <a:off x="0" y="0"/>
+                      <a:ext cx="6400800" cy="2396816"/>
+                    </a:xfrm>
+                    <a:prstGeom prst="rect">
+                      <a:avLst/>
+                    </a:prstGeom>
+                    <a:noFill/>
+                    <a:ln>
+                      <a:noFill/>
+                    </a:ln>
+                  </pic:spPr>
+                </pic:pic>
+              </a:graphicData>
+            </a:graphic>
+          </wp:inline>
+        </w:drawing>
+      </w:r>
+    </w:p>
+    <w:p>
+      <w:pPr>
+        <w:rPr>
+          <w:i/>
+        </w:rPr>
+      </w:pPr>
+      <w:r>
+        <w:rPr>
+          <w:i/>
+        </w:rPr>
+        <w:t>Figure 7.3</w:t>
+      </w:r>
+    </w:p>
+    <w:p/>
+    <w:p>
+      <w:pPr>
+        <w:pStyle w:val="Heading2"/>
+        <w:rPr>
+          <w:rFonts w:ascii="Helvetica" w:hAnsi="Helvetica"/>
+          <w:sz w:val="28"/>
+          <w:szCs w:val="28"/>
+          <w:u w:val="single"/>
+        </w:rPr>
+      </w:pPr>
+      <w:bookmarkStart w:id="22" w:name="_Toc261006391"/>
+      <w:r>
+        <w:rPr>
+          <w:rFonts w:ascii="Helvetica" w:hAnsi="Helvetica"/>
+          <w:sz w:val="28"/>
+          <w:szCs w:val="28"/>
+          <w:u w:val="single"/>
+        </w:rPr>
+        <w:t xml:space="preserve">3. Change </w:t>
+      </w:r>
+      <w:r>
+        <w:rPr>
+          <w:rFonts w:ascii="Helvetica" w:hAnsi="Helvetica"/>
+          <w:sz w:val="28"/>
+          <w:szCs w:val="28"/>
+          <w:u w:val="single"/>
+        </w:rPr>
+        <w:t>Setup Methods</w:t>
+      </w:r>
+      <w:bookmarkEnd w:id="22"/>
+    </w:p>
+    <w:p/>
+    <w:p>
+      <w:r>
+        <w:t xml:space="preserve">When you select one of the following options  “Both Choosers, Time Chooser Only, or Calendar Chooser Only” during your implementation either one of the three below methods are launched. We must adjust their “Window.Height” line from </w:t>
+      </w:r>
+      <w:r>
+        <w:rPr>
+          <w:color w:val="FF0000"/>
+        </w:rPr>
+        <w:t>252</w:t>
+      </w:r>
+      <w:r>
+        <w:t xml:space="preserve"> to </w:t>
+      </w:r>
+      <w:r>
+        <w:rPr>
+          <w:color w:val="0000FF"/>
+        </w:rPr>
+        <w:t>286</w:t>
+      </w:r>
+      <w:r>
+        <w:t>.</w:t>
+      </w:r>
+    </w:p>
+    <w:p/>
+    <w:p>
+      <w:pPr>
+        <w:rPr>
+          <w:color w:val="0000FF"/>
+          <w:u w:val="single"/>
+        </w:rPr>
+      </w:pPr>
+      <w:r>
+        <w:rPr>
+          <w:u w:val="single"/>
+        </w:rPr>
+        <w:t xml:space="preserve">Change: </w:t>
+      </w:r>
+      <w:r>
+        <w:rPr>
+          <w:color w:val="0000FF"/>
+          <w:u w:val="single"/>
+        </w:rPr>
+        <w:t>mSetupForBothPickers</w:t>
+      </w:r>
+    </w:p>
+    <w:p>
+      <w:pPr>
+        <w:rPr>
+          <w:sz w:val="16"/>
+          <w:szCs w:val="16"/>
+          <w:u w:val="single"/>
+        </w:rPr>
+      </w:pPr>
+    </w:p>
+    <w:p>
+      <w:r>
+        <w:rPr>
+          <w:noProof/>
+        </w:rPr>
+        <w:drawing>
+          <wp:inline distT="0" distB="0" distL="0" distR="0" wp14:anchorId="1E926EE6" wp14:editId="45E15741">
+            <wp:extent cx="6400800" cy="2816767"/>
+            <wp:effectExtent l="0" t="0" r="0" b="3175"/>
+            <wp:docPr id="11" name="Picture 6"/>
+            <wp:cNvGraphicFramePr>
+              <a:graphicFrameLocks xmlns:a="http://schemas.openxmlformats.org/drawingml/2006/main" noChangeAspect="1"/>
+            </wp:cNvGraphicFramePr>
+            <a:graphic xmlns:a="http://schemas.openxmlformats.org/drawingml/2006/main">
+              <a:graphicData uri="http://schemas.openxmlformats.org/drawingml/2006/picture">
+                <pic:pic xmlns:pic="http://schemas.openxmlformats.org/drawingml/2006/picture">
+                  <pic:nvPicPr>
+                    <pic:cNvPr id="0" name="Picture 6"/>
+                    <pic:cNvPicPr>
+                      <a:picLocks noChangeAspect="1" noChangeArrowheads="1"/>
+                    </pic:cNvPicPr>
+                  </pic:nvPicPr>
+                  <pic:blipFill>
+                    <a:blip r:embed="rId28">
+                      <a:extLst>
+                        <a:ext uri="{28A0092B-C50C-407E-A947-70E740481C1C}">
+                          <a14:useLocalDpi xmlns:a14="http://schemas.microsoft.com/office/drawing/2010/main" val="0"/>
+                        </a:ext>
+                      </a:extLst>
+                    </a:blip>
+                    <a:srcRect/>
+                    <a:stretch>
+                      <a:fillRect/>
+                    </a:stretch>
+                  </pic:blipFill>
+                  <pic:spPr bwMode="auto">
+                    <a:xfrm>
+                      <a:off x="0" y="0"/>
+                      <a:ext cx="6400800" cy="2816767"/>
+                    </a:xfrm>
+                    <a:prstGeom prst="rect">
+                      <a:avLst/>
+                    </a:prstGeom>
+                    <a:noFill/>
+                    <a:ln>
+                      <a:noFill/>
+                    </a:ln>
+                  </pic:spPr>
+                </pic:pic>
+              </a:graphicData>
+            </a:graphic>
+          </wp:inline>
+        </w:drawing>
+      </w:r>
+      <w:r>
+        <w:t xml:space="preserve"> </w:t>
+      </w:r>
+    </w:p>
+    <w:p>
+      <w:pPr>
+        <w:rPr>
+          <w:i/>
+        </w:rPr>
+      </w:pPr>
+      <w:r>
+        <w:rPr>
+          <w:i/>
+        </w:rPr>
+        <w:t>Figure 7.</w:t>
+      </w:r>
+      <w:r>
+        <w:rPr>
+          <w:i/>
+        </w:rPr>
+        <w:t>4</w:t>
+      </w:r>
+      <w:r>
+        <w:br w:type="page"/>
+      </w:r>
+    </w:p>
+    <w:p>
+      <w:pPr>
+        <w:rPr>
+          <w:u w:val="single"/>
+        </w:rPr>
+      </w:pPr>
+      <w:r>
+        <w:rPr>
+          <w:u w:val="single"/>
+        </w:rPr>
+        <w:t xml:space="preserve">Change: </w:t>
+      </w:r>
+      <w:r>
+        <w:rPr>
+          <w:color w:val="0000FF"/>
+          <w:u w:val="single"/>
+        </w:rPr>
+        <w:t>mSetupForCalendarPickerOnly</w:t>
+      </w:r>
+    </w:p>
+    <w:p>
+      <w:pPr>
+        <w:rPr>
+          <w:sz w:val="16"/>
+          <w:szCs w:val="16"/>
+          <w:u w:val="single"/>
+        </w:rPr>
+      </w:pPr>
+    </w:p>
+    <w:p>
+      <w:r>
+        <w:rPr>
+          <w:noProof/>
+        </w:rPr>
+        <w:drawing>
+          <wp:inline distT="0" distB="0" distL="0" distR="0" wp14:anchorId="00A03268" wp14:editId="4848C0FF">
+            <wp:extent cx="6400800" cy="2776292"/>
+            <wp:effectExtent l="0" t="0" r="0" b="0"/>
+            <wp:docPr id="12" name="Picture 7"/>
+            <wp:cNvGraphicFramePr>
+              <a:graphicFrameLocks xmlns:a="http://schemas.openxmlformats.org/drawingml/2006/main" noChangeAspect="1"/>
+            </wp:cNvGraphicFramePr>
+            <a:graphic xmlns:a="http://schemas.openxmlformats.org/drawingml/2006/main">
+              <a:graphicData uri="http://schemas.openxmlformats.org/drawingml/2006/picture">
+                <pic:pic xmlns:pic="http://schemas.openxmlformats.org/drawingml/2006/picture">
+                  <pic:nvPicPr>
+                    <pic:cNvPr id="0" name="Picture 7"/>
+                    <pic:cNvPicPr>
+                      <a:picLocks noChangeAspect="1" noChangeArrowheads="1"/>
+                    </pic:cNvPicPr>
+                  </pic:nvPicPr>
+                  <pic:blipFill>
+                    <a:blip r:embed="rId29">
+                      <a:extLst>
+                        <a:ext uri="{28A0092B-C50C-407E-A947-70E740481C1C}">
+                          <a14:useLocalDpi xmlns:a14="http://schemas.microsoft.com/office/drawing/2010/main" val="0"/>
+                        </a:ext>
+                      </a:extLst>
+                    </a:blip>
+                    <a:srcRect/>
+                    <a:stretch>
+                      <a:fillRect/>
+                    </a:stretch>
+                  </pic:blipFill>
+                  <pic:spPr bwMode="auto">
+                    <a:xfrm>
+                      <a:off x="0" y="0"/>
+                      <a:ext cx="6400800" cy="2776292"/>
+                    </a:xfrm>
+                    <a:prstGeom prst="rect">
+                      <a:avLst/>
+                    </a:prstGeom>
+                    <a:noFill/>
+                    <a:ln>
+                      <a:noFill/>
+                    </a:ln>
+                  </pic:spPr>
+                </pic:pic>
+              </a:graphicData>
+            </a:graphic>
+          </wp:inline>
+        </w:drawing>
+      </w:r>
+    </w:p>
+    <w:p>
+      <w:pPr>
+        <w:rPr>
+          <w:i/>
+        </w:rPr>
+      </w:pPr>
+      <w:r>
+        <w:rPr>
+          <w:i/>
+        </w:rPr>
+        <w:t>Figure 7.5</w:t>
+      </w:r>
+    </w:p>
+    <w:p>
+      <w:pPr>
+        <w:rPr>
+          <w:i/>
+        </w:rPr>
+      </w:pPr>
+    </w:p>
+    <w:p/>
+    <w:p>
+      <w:pPr>
+        <w:rPr>
+          <w:color w:val="0000FF"/>
+          <w:u w:val="single"/>
+        </w:rPr>
+      </w:pPr>
+      <w:r>
+        <w:rPr>
+          <w:u w:val="single"/>
+        </w:rPr>
+        <w:t xml:space="preserve">Change: </w:t>
+      </w:r>
+      <w:r>
+        <w:rPr>
+          <w:color w:val="0000FF"/>
+          <w:u w:val="single"/>
+        </w:rPr>
+        <w:t>mSetupForTimePickerOnly</w:t>
+      </w:r>
+    </w:p>
+    <w:p>
+      <w:pPr>
+        <w:rPr>
+          <w:sz w:val="16"/>
+          <w:szCs w:val="16"/>
+          <w:u w:val="single"/>
+        </w:rPr>
+      </w:pPr>
+    </w:p>
+    <w:p>
+      <w:r>
+        <w:rPr>
+          <w:noProof/>
+        </w:rPr>
+        <w:drawing>
+          <wp:inline distT="0" distB="0" distL="0" distR="0" wp14:anchorId="408B82E8" wp14:editId="266913E2">
+            <wp:extent cx="6400800" cy="2834690"/>
+            <wp:effectExtent l="0" t="0" r="0" b="10160"/>
+            <wp:docPr id="14" name="Picture 9"/>
+            <wp:cNvGraphicFramePr>
+              <a:graphicFrameLocks xmlns:a="http://schemas.openxmlformats.org/drawingml/2006/main" noChangeAspect="1"/>
+            </wp:cNvGraphicFramePr>
+            <a:graphic xmlns:a="http://schemas.openxmlformats.org/drawingml/2006/main">
+              <a:graphicData uri="http://schemas.openxmlformats.org/drawingml/2006/picture">
+                <pic:pic xmlns:pic="http://schemas.openxmlformats.org/drawingml/2006/picture">
+                  <pic:nvPicPr>
+                    <pic:cNvPr id="0" name="Picture 9"/>
+                    <pic:cNvPicPr>
+                      <a:picLocks noChangeAspect="1" noChangeArrowheads="1"/>
+                    </pic:cNvPicPr>
+                  </pic:nvPicPr>
+                  <pic:blipFill>
+                    <a:blip r:embed="rId30">
+                      <a:extLst>
+                        <a:ext uri="{28A0092B-C50C-407E-A947-70E740481C1C}">
+                          <a14:useLocalDpi xmlns:a14="http://schemas.microsoft.com/office/drawing/2010/main" val="0"/>
+                        </a:ext>
+                      </a:extLst>
+                    </a:blip>
+                    <a:srcRect/>
+                    <a:stretch>
+                      <a:fillRect/>
+                    </a:stretch>
+                  </pic:blipFill>
+                  <pic:spPr bwMode="auto">
+                    <a:xfrm>
+                      <a:off x="0" y="0"/>
+                      <a:ext cx="6400800" cy="2834690"/>
+                    </a:xfrm>
+                    <a:prstGeom prst="rect">
+                      <a:avLst/>
+                    </a:prstGeom>
+                    <a:noFill/>
+                    <a:ln>
+                      <a:noFill/>
+                    </a:ln>
+                  </pic:spPr>
+                </pic:pic>
+              </a:graphicData>
+            </a:graphic>
+          </wp:inline>
+        </w:drawing>
+      </w:r>
+    </w:p>
+    <w:p>
+      <w:pPr>
+        <w:rPr>
+          <w:i/>
+        </w:rPr>
+      </w:pPr>
+      <w:r>
+        <w:rPr>
+          <w:i/>
+        </w:rPr>
+        <w:t>Figure 7.</w:t>
+      </w:r>
+      <w:r>
+        <w:rPr>
+          <w:i/>
+        </w:rPr>
+        <w:t>6</w:t>
+      </w:r>
+      <w:r>
+        <w:br w:type="page"/>
+      </w:r>
+    </w:p>
+    <w:p>
+      <w:pPr>
+        <w:pStyle w:val="Heading2"/>
+        <w:rPr>
+          <w:rFonts w:ascii="Helvetica" w:hAnsi="Helvetica"/>
+          <w:sz w:val="28"/>
+          <w:szCs w:val="28"/>
+          <w:u w:val="single"/>
+        </w:rPr>
+      </w:pPr>
+      <w:bookmarkStart w:id="23" w:name="_Toc261006392"/>
+      <w:r>
+        <w:rPr>
+          <w:rFonts w:ascii="Helvetica" w:hAnsi="Helvetica"/>
+          <w:sz w:val="28"/>
+          <w:szCs w:val="28"/>
+          <w:u w:val="single"/>
+        </w:rPr>
+        <w:t>4. Add a new PushButton</w:t>
+      </w:r>
+      <w:bookmarkEnd w:id="23"/>
+    </w:p>
+    <w:p/>
+    <w:p>
+      <w:r>
+        <w:t xml:space="preserve">In the Xojo IDE we will need to drag a new PushButton onto the project so we can turn it into the “Close” button for the Calendar/Time chooser tool. After all we need to close this after the user is finished right? </w:t>
+      </w:r>
+      <w:r>
+        <w:sym w:font="Wingdings" w:char="F04A"/>
+      </w:r>
+    </w:p>
+    <w:p/>
+    <w:p>
+      <w:pPr>
+        <w:pStyle w:val="ListParagraph"/>
+        <w:numPr>
+          <w:ilvl w:val="0"/>
+          <w:numId w:val="21"/>
+        </w:numPr>
+      </w:pPr>
+      <w:r>
+        <w:t>In the Xojo IDE prepare to drag the “PushButton” control onto your project</w:t>
+      </w:r>
+    </w:p>
+    <w:p>
+      <w:pPr>
+        <w:pStyle w:val="ListParagraph"/>
+      </w:pPr>
+    </w:p>
+    <w:p>
+      <w:pPr>
+        <w:pStyle w:val="ListParagraph"/>
+        <w:numPr>
+          <w:ilvl w:val="0"/>
+          <w:numId w:val="21"/>
+        </w:numPr>
+      </w:pPr>
+      <w:r>
+        <w:t>Place the “PushButton” control onto the “Date_Time_Container” control (Looking on page 18 you see that this container is the Parent and a great place for this control)</w:t>
+      </w:r>
+    </w:p>
+    <w:p/>
+    <w:p>
+      <w:pPr>
+        <w:pStyle w:val="ListParagraph"/>
+        <w:numPr>
+          <w:ilvl w:val="0"/>
+          <w:numId w:val="21"/>
+        </w:numPr>
+      </w:pPr>
+      <w:r>
+        <w:t>Change the name of your new “PushButton” to “FinishedButton” and change its text to “Finished”</w:t>
+      </w:r>
+    </w:p>
+    <w:p/>
+    <w:p>
+      <w:pPr>
+        <w:pStyle w:val="ListParagraph"/>
+        <w:numPr>
+          <w:ilvl w:val="0"/>
+          <w:numId w:val="21"/>
+        </w:numPr>
+      </w:pPr>
+      <w:r>
+        <w:t>Add the “Action” event to the “FinishedButton”</w:t>
+      </w:r>
+    </w:p>
+    <w:p/>
+    <w:p>
+      <w:pPr>
+        <w:pStyle w:val="ListParagraph"/>
+        <w:numPr>
+          <w:ilvl w:val="0"/>
+          <w:numId w:val="21"/>
+        </w:numPr>
+      </w:pPr>
+      <w:r>
+        <w:t>To “Close” the control add the “Self.Close” code to the action event (see figure 7.7 below)</w:t>
+      </w:r>
+    </w:p>
+    <w:p/>
+    <w:p>
+      <w:r>
+        <w:rPr>
+          <w:noProof/>
+        </w:rPr>
+        <w:drawing>
+          <wp:inline distT="0" distB="0" distL="0" distR="0" wp14:anchorId="16529139" wp14:editId="79BEE1BF">
+            <wp:extent cx="4457700" cy="2206916"/>
+            <wp:effectExtent l="0" t="0" r="0" b="3175"/>
+            <wp:docPr id="18" name="Picture 13"/>
+            <wp:cNvGraphicFramePr>
+              <a:graphicFrameLocks xmlns:a="http://schemas.openxmlformats.org/drawingml/2006/main" noChangeAspect="1"/>
+            </wp:cNvGraphicFramePr>
+            <a:graphic xmlns:a="http://schemas.openxmlformats.org/drawingml/2006/main">
+              <a:graphicData uri="http://schemas.openxmlformats.org/drawingml/2006/picture">
+                <pic:pic xmlns:pic="http://schemas.openxmlformats.org/drawingml/2006/picture">
+                  <pic:nvPicPr>
+                    <pic:cNvPr id="0" name="Picture 13"/>
+                    <pic:cNvPicPr>
+                      <a:picLocks noChangeAspect="1" noChangeArrowheads="1"/>
+                    </pic:cNvPicPr>
+                  </pic:nvPicPr>
+                  <pic:blipFill>
+                    <a:blip r:embed="rId31">
+                      <a:extLst>
+                        <a:ext uri="{28A0092B-C50C-407E-A947-70E740481C1C}">
+                          <a14:useLocalDpi xmlns:a14="http://schemas.microsoft.com/office/drawing/2010/main" val="0"/>
+                        </a:ext>
+                      </a:extLst>
+                    </a:blip>
+                    <a:srcRect/>
+                    <a:stretch>
+                      <a:fillRect/>
+                    </a:stretch>
+                  </pic:blipFill>
+                  <pic:spPr bwMode="auto">
+                    <a:xfrm>
+                      <a:off x="0" y="0"/>
+                      <a:ext cx="4458059" cy="2207094"/>
+                    </a:xfrm>
+                    <a:prstGeom prst="rect">
+                      <a:avLst/>
+                    </a:prstGeom>
+                    <a:noFill/>
+                    <a:ln>
+                      <a:noFill/>
+                    </a:ln>
+                  </pic:spPr>
+                </pic:pic>
+              </a:graphicData>
+            </a:graphic>
+          </wp:inline>
+        </w:drawing>
+      </w:r>
+    </w:p>
+    <w:p>
+      <w:pPr>
+        <w:rPr>
+          <w:i/>
+        </w:rPr>
+      </w:pPr>
+      <w:r>
+        <w:rPr>
+          <w:i/>
+        </w:rPr>
+        <w:t>Figure 7.</w:t>
+      </w:r>
+      <w:r>
+        <w:rPr>
+          <w:i/>
+        </w:rPr>
+        <w:t>7</w:t>
+      </w:r>
+    </w:p>
+    <w:p/>
+    <w:p>
+      <w:pPr>
+        <w:pStyle w:val="ListParagraph"/>
+        <w:numPr>
+          <w:ilvl w:val="0"/>
+          <w:numId w:val="21"/>
+        </w:numPr>
+      </w:pPr>
+      <w:r>
+        <w:t>You are finished</w:t>
+      </w:r>
+    </w:p>
+    <w:p/>
+    <w:p/>
+    <w:p>
+      <w:pPr>
+        <w:pStyle w:val="ListParagraph"/>
+        <w:numPr>
+          <w:ilvl w:val="0"/>
+          <w:numId w:val="21"/>
+        </w:numPr>
+        <w:rPr>
+          <w:color w:val="345A8A" w:themeColor="accent1" w:themeShade="B5"/>
+        </w:rPr>
+      </w:pPr>
+      <w:r>
+        <w:br w:type="page"/>
+      </w:r>
+    </w:p>
+    <w:p>
+      <w:pPr>
+        <w:pStyle w:val="Heading1"/>
+        <w:numPr>
+          <w:ilvl w:val="0"/>
+          <w:numId w:val="18"/>
+        </w:numPr>
+      </w:pPr>
+      <w:bookmarkStart w:id="24" w:name="_Toc261006393"/>
       <w:r>
         <w:t>Appendix: OOP Structure</w:t>
       </w:r>
-      <w:bookmarkEnd w:id="19"/>
+      <w:bookmarkEnd w:id="24"/>
     </w:p>
     <w:p/>
     <w:p>
       <w:r>
-        <w:t>The following illustration is a depiction of the object oriented relationships between the windows, containers, and canvas classes.</w:t>
+        <w:t xml:space="preserve">The following illustration is a depiction of the </w:t>
+      </w:r>
+      <w:r>
+        <w:t>object-oriented</w:t>
+      </w:r>
+      <w:r>
+        <w:t xml:space="preserve"> relationships between the windows, containers, and canvas classes.</w:t>
       </w:r>
     </w:p>
     <w:p/>
@@ -10706,7 +11493,7 @@
                     </pic:cNvPicPr>
                   </pic:nvPicPr>
                   <pic:blipFill>
-                    <a:blip r:embed="rId25">
+                    <a:blip r:embed="rId32">
                       <a:extLst>
                         <a:ext uri="{28A0092B-C50C-407E-A947-70E740481C1C}">
                           <a14:useLocalDpi xmlns:a14="http://schemas.microsoft.com/office/drawing/2010/main" val="0"/>
@@ -10746,8 +11533,8 @@
       </w:pPr>
     </w:p>
     <w:sectPr>
-      <w:footerReference w:type="even" r:id="rId26"/>
-      <w:footerReference w:type="default" r:id="rId27"/>
+      <w:footerReference w:type="even" r:id="rId33"/>
+      <w:footerReference w:type="default" r:id="rId34"/>
       <w:pgSz w:w="12240" w:h="15840"/>
       <w:pgMar w:top="1440" w:right="720" w:bottom="1080" w:left="1440" w:header="720" w:footer="720" w:gutter="0"/>
       <w:cols w:space="720"/>
@@ -10848,9 +11635,6 @@
     <w:sdt>
       <w:sdtPr>
         <w:id w:val="1019346889"/>
-        <w:placeholder>
-          <w:docPart w:val="D6E0F4DE36662E46BCDCA77335A0CBE6"/>
-        </w:placeholder>
         <w:temporary/>
         <w:showingPlcHdr/>
       </w:sdtPr>
@@ -11445,6 +12229,95 @@
     </w:lvl>
   </w:abstractNum>
   <w:abstractNum w:abstractNumId="3">
+    <w:nsid w:val="0F7A5FE5"/>
+    <w:multiLevelType w:val="multilevel"/>
+    <w:tmpl w:val="89726978"/>
+    <w:lvl w:ilvl="0">
+      <w:start w:val="1"/>
+      <w:numFmt w:val="none"/>
+      <w:lvlText w:val="VII."/>
+      <w:lvlJc w:val="right"/>
+      <w:pPr>
+        <w:ind w:left="540" w:hanging="180"/>
+      </w:pPr>
+      <w:rPr>
+        <w:rFonts w:ascii="Helvetica" w:hAnsi="Helvetica" w:hint="default"/>
+      </w:rPr>
+    </w:lvl>
+    <w:lvl w:ilvl="1">
+      <w:start w:val="1"/>
+      <w:numFmt w:val="lowerLetter"/>
+      <w:lvlText w:val="%2."/>
+      <w:lvlJc w:val="left"/>
+      <w:pPr>
+        <w:ind w:left="1440" w:hanging="360"/>
+      </w:pPr>
+    </w:lvl>
+    <w:lvl w:ilvl="2">
+      <w:start w:val="1"/>
+      <w:numFmt w:val="lowerRoman"/>
+      <w:lvlText w:val="%3."/>
+      <w:lvlJc w:val="right"/>
+      <w:pPr>
+        <w:ind w:left="2160" w:hanging="180"/>
+      </w:pPr>
+    </w:lvl>
+    <w:lvl w:ilvl="3">
+      <w:start w:val="1"/>
+      <w:numFmt w:val="decimal"/>
+      <w:lvlText w:val="%4."/>
+      <w:lvlJc w:val="left"/>
+      <w:pPr>
+        <w:ind w:left="2880" w:hanging="360"/>
+      </w:pPr>
+    </w:lvl>
+    <w:lvl w:ilvl="4">
+      <w:start w:val="1"/>
+      <w:numFmt w:val="lowerLetter"/>
+      <w:lvlText w:val="%5."/>
+      <w:lvlJc w:val="left"/>
+      <w:pPr>
+        <w:ind w:left="3600" w:hanging="360"/>
+      </w:pPr>
+    </w:lvl>
+    <w:lvl w:ilvl="5">
+      <w:start w:val="1"/>
+      <w:numFmt w:val="lowerRoman"/>
+      <w:lvlText w:val="%6."/>
+      <w:lvlJc w:val="right"/>
+      <w:pPr>
+        <w:ind w:left="4320" w:hanging="180"/>
+      </w:pPr>
+    </w:lvl>
+    <w:lvl w:ilvl="6">
+      <w:start w:val="1"/>
+      <w:numFmt w:val="decimal"/>
+      <w:lvlText w:val="%7."/>
+      <w:lvlJc w:val="left"/>
+      <w:pPr>
+        <w:ind w:left="5040" w:hanging="360"/>
+      </w:pPr>
+    </w:lvl>
+    <w:lvl w:ilvl="7">
+      <w:start w:val="1"/>
+      <w:numFmt w:val="lowerLetter"/>
+      <w:lvlText w:val="%8."/>
+      <w:lvlJc w:val="left"/>
+      <w:pPr>
+        <w:ind w:left="5760" w:hanging="360"/>
+      </w:pPr>
+    </w:lvl>
+    <w:lvl w:ilvl="8">
+      <w:start w:val="1"/>
+      <w:numFmt w:val="lowerRoman"/>
+      <w:lvlText w:val="%9."/>
+      <w:lvlJc w:val="right"/>
+      <w:pPr>
+        <w:ind w:left="6480" w:hanging="180"/>
+      </w:pPr>
+    </w:lvl>
+  </w:abstractNum>
+  <w:abstractNum w:abstractNumId="4">
     <w:nsid w:val="12C24D2D"/>
     <w:multiLevelType w:val="multilevel"/>
     <w:tmpl w:val="593CC10E"/>
@@ -11533,7 +12406,7 @@
       </w:pPr>
     </w:lvl>
   </w:abstractNum>
-  <w:abstractNum w:abstractNumId="4">
+  <w:abstractNum w:abstractNumId="5">
     <w:nsid w:val="1BFB1E54"/>
     <w:multiLevelType w:val="hybridMultilevel"/>
     <w:tmpl w:val="97F067CC"/>
@@ -11622,7 +12495,7 @@
       </w:pPr>
     </w:lvl>
   </w:abstractNum>
-  <w:abstractNum w:abstractNumId="5">
+  <w:abstractNum w:abstractNumId="6">
     <w:nsid w:val="21322195"/>
     <w:multiLevelType w:val="hybridMultilevel"/>
     <w:tmpl w:val="30C2FA00"/>
@@ -11711,7 +12584,96 @@
       </w:pPr>
     </w:lvl>
   </w:abstractNum>
-  <w:abstractNum w:abstractNumId="6">
+  <w:abstractNum w:abstractNumId="7">
+    <w:nsid w:val="264A0C35"/>
+    <w:multiLevelType w:val="multilevel"/>
+    <w:tmpl w:val="54F0FBD2"/>
+    <w:lvl w:ilvl="0">
+      <w:start w:val="1"/>
+      <w:numFmt w:val="none"/>
+      <w:lvlText w:val="VIII."/>
+      <w:lvlJc w:val="right"/>
+      <w:pPr>
+        <w:ind w:left="540" w:hanging="180"/>
+      </w:pPr>
+      <w:rPr>
+        <w:rFonts w:ascii="Helvetica" w:hAnsi="Helvetica" w:hint="default"/>
+      </w:rPr>
+    </w:lvl>
+    <w:lvl w:ilvl="1">
+      <w:start w:val="1"/>
+      <w:numFmt w:val="lowerLetter"/>
+      <w:lvlText w:val="%2."/>
+      <w:lvlJc w:val="left"/>
+      <w:pPr>
+        <w:ind w:left="1440" w:hanging="360"/>
+      </w:pPr>
+    </w:lvl>
+    <w:lvl w:ilvl="2">
+      <w:start w:val="1"/>
+      <w:numFmt w:val="lowerRoman"/>
+      <w:lvlText w:val="%3."/>
+      <w:lvlJc w:val="right"/>
+      <w:pPr>
+        <w:ind w:left="2160" w:hanging="180"/>
+      </w:pPr>
+    </w:lvl>
+    <w:lvl w:ilvl="3">
+      <w:start w:val="1"/>
+      <w:numFmt w:val="decimal"/>
+      <w:lvlText w:val="%4."/>
+      <w:lvlJc w:val="left"/>
+      <w:pPr>
+        <w:ind w:left="2880" w:hanging="360"/>
+      </w:pPr>
+    </w:lvl>
+    <w:lvl w:ilvl="4">
+      <w:start w:val="1"/>
+      <w:numFmt w:val="lowerLetter"/>
+      <w:lvlText w:val="%5."/>
+      <w:lvlJc w:val="left"/>
+      <w:pPr>
+        <w:ind w:left="3600" w:hanging="360"/>
+      </w:pPr>
+    </w:lvl>
+    <w:lvl w:ilvl="5">
+      <w:start w:val="1"/>
+      <w:numFmt w:val="lowerRoman"/>
+      <w:lvlText w:val="%6."/>
+      <w:lvlJc w:val="right"/>
+      <w:pPr>
+        <w:ind w:left="4320" w:hanging="180"/>
+      </w:pPr>
+    </w:lvl>
+    <w:lvl w:ilvl="6">
+      <w:start w:val="1"/>
+      <w:numFmt w:val="decimal"/>
+      <w:lvlText w:val="%7."/>
+      <w:lvlJc w:val="left"/>
+      <w:pPr>
+        <w:ind w:left="5040" w:hanging="360"/>
+      </w:pPr>
+    </w:lvl>
+    <w:lvl w:ilvl="7">
+      <w:start w:val="1"/>
+      <w:numFmt w:val="lowerLetter"/>
+      <w:lvlText w:val="%8."/>
+      <w:lvlJc w:val="left"/>
+      <w:pPr>
+        <w:ind w:left="5760" w:hanging="360"/>
+      </w:pPr>
+    </w:lvl>
+    <w:lvl w:ilvl="8">
+      <w:start w:val="1"/>
+      <w:numFmt w:val="lowerRoman"/>
+      <w:lvlText w:val="%9."/>
+      <w:lvlJc w:val="right"/>
+      <w:pPr>
+        <w:ind w:left="6480" w:hanging="180"/>
+      </w:pPr>
+    </w:lvl>
+  </w:abstractNum>
+  <w:abstractNum w:abstractNumId="8">
     <w:nsid w:val="29BA07BB"/>
     <w:multiLevelType w:val="hybridMultilevel"/>
     <w:tmpl w:val="ADAAEF74"/>
@@ -11800,7 +12762,7 @@
       </w:pPr>
     </w:lvl>
   </w:abstractNum>
-  <w:abstractNum w:abstractNumId="7">
+  <w:abstractNum w:abstractNumId="9">
     <w:nsid w:val="46C41F72"/>
     <w:multiLevelType w:val="hybridMultilevel"/>
     <w:tmpl w:val="48846C44"/>
@@ -11889,7 +12851,7 @@
       </w:pPr>
     </w:lvl>
   </w:abstractNum>
-  <w:abstractNum w:abstractNumId="8">
+  <w:abstractNum w:abstractNumId="10">
     <w:nsid w:val="47F5453A"/>
     <w:multiLevelType w:val="hybridMultilevel"/>
     <w:tmpl w:val="5F7207DA"/>
@@ -12001,7 +12963,185 @@
       </w:rPr>
     </w:lvl>
   </w:abstractNum>
-  <w:abstractNum w:abstractNumId="9">
+  <w:abstractNum w:abstractNumId="11">
+    <w:nsid w:val="4C5C2AF4"/>
+    <w:multiLevelType w:val="hybridMultilevel"/>
+    <w:tmpl w:val="0360B7A4"/>
+    <w:lvl w:ilvl="0" w:tplc="0409000F">
+      <w:start w:val="1"/>
+      <w:numFmt w:val="decimal"/>
+      <w:lvlText w:val="%1."/>
+      <w:lvlJc w:val="left"/>
+      <w:pPr>
+        <w:ind w:left="720" w:hanging="360"/>
+      </w:pPr>
+      <w:rPr>
+        <w:rFonts w:hint="default"/>
+      </w:rPr>
+    </w:lvl>
+    <w:lvl w:ilvl="1" w:tplc="04090019" w:tentative="1">
+      <w:start w:val="1"/>
+      <w:numFmt w:val="lowerLetter"/>
+      <w:lvlText w:val="%2."/>
+      <w:lvlJc w:val="left"/>
+      <w:pPr>
+        <w:ind w:left="1440" w:hanging="360"/>
+      </w:pPr>
+    </w:lvl>
+    <w:lvl w:ilvl="2" w:tplc="0409001B" w:tentative="1">
+      <w:start w:val="1"/>
+      <w:numFmt w:val="lowerRoman"/>
+      <w:lvlText w:val="%3."/>
+      <w:lvlJc w:val="right"/>
+      <w:pPr>
+        <w:ind w:left="2160" w:hanging="180"/>
+      </w:pPr>
+    </w:lvl>
+    <w:lvl w:ilvl="3" w:tplc="0409000F" w:tentative="1">
+      <w:start w:val="1"/>
+      <w:numFmt w:val="decimal"/>
+      <w:lvlText w:val="%4."/>
+      <w:lvlJc w:val="left"/>
+      <w:pPr>
+        <w:ind w:left="2880" w:hanging="360"/>
+      </w:pPr>
+    </w:lvl>
+    <w:lvl w:ilvl="4" w:tplc="04090019" w:tentative="1">
+      <w:start w:val="1"/>
+      <w:numFmt w:val="lowerLetter"/>
+      <w:lvlText w:val="%5."/>
+      <w:lvlJc w:val="left"/>
+      <w:pPr>
+        <w:ind w:left="3600" w:hanging="360"/>
+      </w:pPr>
+    </w:lvl>
+    <w:lvl w:ilvl="5" w:tplc="0409001B" w:tentative="1">
+      <w:start w:val="1"/>
+      <w:numFmt w:val="lowerRoman"/>
+      <w:lvlText w:val="%6."/>
+      <w:lvlJc w:val="right"/>
+      <w:pPr>
+        <w:ind w:left="4320" w:hanging="180"/>
+      </w:pPr>
+    </w:lvl>
+    <w:lvl w:ilvl="6" w:tplc="0409000F" w:tentative="1">
+      <w:start w:val="1"/>
+      <w:numFmt w:val="decimal"/>
+      <w:lvlText w:val="%7."/>
+      <w:lvlJc w:val="left"/>
+      <w:pPr>
+        <w:ind w:left="5040" w:hanging="360"/>
+      </w:pPr>
+    </w:lvl>
+    <w:lvl w:ilvl="7" w:tplc="04090019" w:tentative="1">
+      <w:start w:val="1"/>
+      <w:numFmt w:val="lowerLetter"/>
+      <w:lvlText w:val="%8."/>
+      <w:lvlJc w:val="left"/>
+      <w:pPr>
+        <w:ind w:left="5760" w:hanging="360"/>
+      </w:pPr>
+    </w:lvl>
+    <w:lvl w:ilvl="8" w:tplc="0409001B" w:tentative="1">
+      <w:start w:val="1"/>
+      <w:numFmt w:val="lowerRoman"/>
+      <w:lvlText w:val="%9."/>
+      <w:lvlJc w:val="right"/>
+      <w:pPr>
+        <w:ind w:left="6480" w:hanging="180"/>
+      </w:pPr>
+    </w:lvl>
+  </w:abstractNum>
+  <w:abstractNum w:abstractNumId="12">
+    <w:nsid w:val="550729AE"/>
+    <w:multiLevelType w:val="hybridMultilevel"/>
+    <w:tmpl w:val="70DE5B78"/>
+    <w:lvl w:ilvl="0" w:tplc="9E6C23BE">
+      <w:start w:val="1"/>
+      <w:numFmt w:val="none"/>
+      <w:lvlText w:val="VII."/>
+      <w:lvlJc w:val="right"/>
+      <w:pPr>
+        <w:ind w:left="900" w:hanging="180"/>
+      </w:pPr>
+      <w:rPr>
+        <w:rFonts w:ascii="Helvetica" w:hAnsi="Helvetica" w:hint="default"/>
+      </w:rPr>
+    </w:lvl>
+    <w:lvl w:ilvl="1" w:tplc="04090019" w:tentative="1">
+      <w:start w:val="1"/>
+      <w:numFmt w:val="lowerLetter"/>
+      <w:lvlText w:val="%2."/>
+      <w:lvlJc w:val="left"/>
+      <w:pPr>
+        <w:ind w:left="1440" w:hanging="360"/>
+      </w:pPr>
+    </w:lvl>
+    <w:lvl w:ilvl="2" w:tplc="0409001B" w:tentative="1">
+      <w:start w:val="1"/>
+      <w:numFmt w:val="lowerRoman"/>
+      <w:lvlText w:val="%3."/>
+      <w:lvlJc w:val="right"/>
+      <w:pPr>
+        <w:ind w:left="2160" w:hanging="180"/>
+      </w:pPr>
+    </w:lvl>
+    <w:lvl w:ilvl="3" w:tplc="0409000F" w:tentative="1">
+      <w:start w:val="1"/>
+      <w:numFmt w:val="decimal"/>
+      <w:lvlText w:val="%4."/>
+      <w:lvlJc w:val="left"/>
+      <w:pPr>
+        <w:ind w:left="2880" w:hanging="360"/>
+      </w:pPr>
+    </w:lvl>
+    <w:lvl w:ilvl="4" w:tplc="04090019" w:tentative="1">
+      <w:start w:val="1"/>
+      <w:numFmt w:val="lowerLetter"/>
+      <w:lvlText w:val="%5."/>
+      <w:lvlJc w:val="left"/>
+      <w:pPr>
+        <w:ind w:left="3600" w:hanging="360"/>
+      </w:pPr>
+    </w:lvl>
+    <w:lvl w:ilvl="5" w:tplc="0409001B" w:tentative="1">
+      <w:start w:val="1"/>
+      <w:numFmt w:val="lowerRoman"/>
+      <w:lvlText w:val="%6."/>
+      <w:lvlJc w:val="right"/>
+      <w:pPr>
+        <w:ind w:left="4320" w:hanging="180"/>
+      </w:pPr>
+    </w:lvl>
+    <w:lvl w:ilvl="6" w:tplc="0409000F" w:tentative="1">
+      <w:start w:val="1"/>
+      <w:numFmt w:val="decimal"/>
+      <w:lvlText w:val="%7."/>
+      <w:lvlJc w:val="left"/>
+      <w:pPr>
+        <w:ind w:left="5040" w:hanging="360"/>
+      </w:pPr>
+    </w:lvl>
+    <w:lvl w:ilvl="7" w:tplc="04090019" w:tentative="1">
+      <w:start w:val="1"/>
+      <w:numFmt w:val="lowerLetter"/>
+      <w:lvlText w:val="%8."/>
+      <w:lvlJc w:val="left"/>
+      <w:pPr>
+        <w:ind w:left="5760" w:hanging="360"/>
+      </w:pPr>
+    </w:lvl>
+    <w:lvl w:ilvl="8" w:tplc="0409001B" w:tentative="1">
+      <w:start w:val="1"/>
+      <w:numFmt w:val="lowerRoman"/>
+      <w:lvlText w:val="%9."/>
+      <w:lvlJc w:val="right"/>
+      <w:pPr>
+        <w:ind w:left="6480" w:hanging="180"/>
+      </w:pPr>
+    </w:lvl>
+  </w:abstractNum>
+  <w:abstractNum w:abstractNumId="13">
     <w:nsid w:val="552406D4"/>
     <w:multiLevelType w:val="multilevel"/>
     <w:tmpl w:val="B2FE49A0"/>
@@ -12090,7 +13230,7 @@
       </w:pPr>
     </w:lvl>
   </w:abstractNum>
-  <w:abstractNum w:abstractNumId="10">
+  <w:abstractNum w:abstractNumId="14">
     <w:nsid w:val="57064675"/>
     <w:multiLevelType w:val="hybridMultilevel"/>
     <w:tmpl w:val="360CCF1E"/>
@@ -12179,7 +13319,96 @@
       </w:pPr>
     </w:lvl>
   </w:abstractNum>
-  <w:abstractNum w:abstractNumId="11">
+  <w:abstractNum w:abstractNumId="15">
+    <w:nsid w:val="5A343913"/>
+    <w:multiLevelType w:val="multilevel"/>
+    <w:tmpl w:val="54F0FBD2"/>
+    <w:lvl w:ilvl="0">
+      <w:start w:val="1"/>
+      <w:numFmt w:val="none"/>
+      <w:lvlText w:val="VIII."/>
+      <w:lvlJc w:val="right"/>
+      <w:pPr>
+        <w:ind w:left="540" w:hanging="180"/>
+      </w:pPr>
+      <w:rPr>
+        <w:rFonts w:ascii="Helvetica" w:hAnsi="Helvetica" w:hint="default"/>
+      </w:rPr>
+    </w:lvl>
+    <w:lvl w:ilvl="1">
+      <w:start w:val="1"/>
+      <w:numFmt w:val="lowerLetter"/>
+      <w:lvlText w:val="%2."/>
+      <w:lvlJc w:val="left"/>
+      <w:pPr>
+        <w:ind w:left="1440" w:hanging="360"/>
+      </w:pPr>
+    </w:lvl>
+    <w:lvl w:ilvl="2">
+      <w:start w:val="1"/>
+      <w:numFmt w:val="lowerRoman"/>
+      <w:lvlText w:val="%3."/>
+      <w:lvlJc w:val="right"/>
+      <w:pPr>
+        <w:ind w:left="2160" w:hanging="180"/>
+      </w:pPr>
+    </w:lvl>
+    <w:lvl w:ilvl="3">
+      <w:start w:val="1"/>
+      <w:numFmt w:val="decimal"/>
+      <w:lvlText w:val="%4."/>
+      <w:lvlJc w:val="left"/>
+      <w:pPr>
+        <w:ind w:left="2880" w:hanging="360"/>
+      </w:pPr>
+    </w:lvl>
+    <w:lvl w:ilvl="4">
+      <w:start w:val="1"/>
+      <w:numFmt w:val="lowerLetter"/>
+      <w:lvlText w:val="%5."/>
+      <w:lvlJc w:val="left"/>
+      <w:pPr>
+        <w:ind w:left="3600" w:hanging="360"/>
+      </w:pPr>
+    </w:lvl>
+    <w:lvl w:ilvl="5">
+      <w:start w:val="1"/>
+      <w:numFmt w:val="lowerRoman"/>
+      <w:lvlText w:val="%6."/>
+      <w:lvlJc w:val="right"/>
+      <w:pPr>
+        <w:ind w:left="4320" w:hanging="180"/>
+      </w:pPr>
+    </w:lvl>
+    <w:lvl w:ilvl="6">
+      <w:start w:val="1"/>
+      <w:numFmt w:val="decimal"/>
+      <w:lvlText w:val="%7."/>
+      <w:lvlJc w:val="left"/>
+      <w:pPr>
+        <w:ind w:left="5040" w:hanging="360"/>
+      </w:pPr>
+    </w:lvl>
+    <w:lvl w:ilvl="7">
+      <w:start w:val="1"/>
+      <w:numFmt w:val="lowerLetter"/>
+      <w:lvlText w:val="%8."/>
+      <w:lvlJc w:val="left"/>
+      <w:pPr>
+        <w:ind w:left="5760" w:hanging="360"/>
+      </w:pPr>
+    </w:lvl>
+    <w:lvl w:ilvl="8">
+      <w:start w:val="1"/>
+      <w:numFmt w:val="lowerRoman"/>
+      <w:lvlText w:val="%9."/>
+      <w:lvlJc w:val="right"/>
+      <w:pPr>
+        <w:ind w:left="6480" w:hanging="180"/>
+      </w:pPr>
+    </w:lvl>
+  </w:abstractNum>
+  <w:abstractNum w:abstractNumId="16">
     <w:nsid w:val="5A4D11CE"/>
     <w:multiLevelType w:val="multilevel"/>
     <w:tmpl w:val="593CC10E"/>
@@ -12268,7 +13497,7 @@
       </w:pPr>
     </w:lvl>
   </w:abstractNum>
-  <w:abstractNum w:abstractNumId="12">
+  <w:abstractNum w:abstractNumId="17">
     <w:nsid w:val="615D7850"/>
     <w:multiLevelType w:val="multilevel"/>
     <w:tmpl w:val="B2FE49A0"/>
@@ -12357,7 +13586,7 @@
       </w:pPr>
     </w:lvl>
   </w:abstractNum>
-  <w:abstractNum w:abstractNumId="13">
+  <w:abstractNum w:abstractNumId="18">
     <w:nsid w:val="6E016556"/>
     <w:multiLevelType w:val="multilevel"/>
     <w:tmpl w:val="0D4C7C98"/>
@@ -12446,14 +13675,14 @@
       </w:pPr>
     </w:lvl>
   </w:abstractNum>
-  <w:abstractNum w:abstractNumId="14">
-    <w:nsid w:val="78785ECE"/>
+  <w:abstractNum w:abstractNumId="19">
+    <w:nsid w:val="6EF91A7D"/>
     <w:multiLevelType w:val="hybridMultilevel"/>
-    <w:tmpl w:val="89726978"/>
-    <w:lvl w:ilvl="0" w:tplc="301AAE08">
+    <w:tmpl w:val="C2CCAD6A"/>
+    <w:lvl w:ilvl="0" w:tplc="30BC0F80">
       <w:start w:val="1"/>
       <w:numFmt w:val="none"/>
-      <w:lvlText w:val="VII."/>
+      <w:lvlText w:val="VIII."/>
       <w:lvlJc w:val="right"/>
       <w:pPr>
         <w:ind w:left="540" w:hanging="180"/>
@@ -12535,50 +13764,157 @@
       </w:pPr>
     </w:lvl>
   </w:abstractNum>
+  <w:abstractNum w:abstractNumId="20">
+    <w:nsid w:val="78785ECE"/>
+    <w:multiLevelType w:val="hybridMultilevel"/>
+    <w:tmpl w:val="54F0FBD2"/>
+    <w:lvl w:ilvl="0" w:tplc="30BC0F80">
+      <w:start w:val="1"/>
+      <w:numFmt w:val="none"/>
+      <w:lvlText w:val="VIII."/>
+      <w:lvlJc w:val="right"/>
+      <w:pPr>
+        <w:ind w:left="540" w:hanging="180"/>
+      </w:pPr>
+      <w:rPr>
+        <w:rFonts w:ascii="Helvetica" w:hAnsi="Helvetica" w:hint="default"/>
+      </w:rPr>
+    </w:lvl>
+    <w:lvl w:ilvl="1" w:tplc="04090019" w:tentative="1">
+      <w:start w:val="1"/>
+      <w:numFmt w:val="lowerLetter"/>
+      <w:lvlText w:val="%2."/>
+      <w:lvlJc w:val="left"/>
+      <w:pPr>
+        <w:ind w:left="1440" w:hanging="360"/>
+      </w:pPr>
+    </w:lvl>
+    <w:lvl w:ilvl="2" w:tplc="0409001B" w:tentative="1">
+      <w:start w:val="1"/>
+      <w:numFmt w:val="lowerRoman"/>
+      <w:lvlText w:val="%3."/>
+      <w:lvlJc w:val="right"/>
+      <w:pPr>
+        <w:ind w:left="2160" w:hanging="180"/>
+      </w:pPr>
+    </w:lvl>
+    <w:lvl w:ilvl="3" w:tplc="0409000F" w:tentative="1">
+      <w:start w:val="1"/>
+      <w:numFmt w:val="decimal"/>
+      <w:lvlText w:val="%4."/>
+      <w:lvlJc w:val="left"/>
+      <w:pPr>
+        <w:ind w:left="2880" w:hanging="360"/>
+      </w:pPr>
+    </w:lvl>
+    <w:lvl w:ilvl="4" w:tplc="04090019" w:tentative="1">
+      <w:start w:val="1"/>
+      <w:numFmt w:val="lowerLetter"/>
+      <w:lvlText w:val="%5."/>
+      <w:lvlJc w:val="left"/>
+      <w:pPr>
+        <w:ind w:left="3600" w:hanging="360"/>
+      </w:pPr>
+    </w:lvl>
+    <w:lvl w:ilvl="5" w:tplc="0409001B" w:tentative="1">
+      <w:start w:val="1"/>
+      <w:numFmt w:val="lowerRoman"/>
+      <w:lvlText w:val="%6."/>
+      <w:lvlJc w:val="right"/>
+      <w:pPr>
+        <w:ind w:left="4320" w:hanging="180"/>
+      </w:pPr>
+    </w:lvl>
+    <w:lvl w:ilvl="6" w:tplc="0409000F" w:tentative="1">
+      <w:start w:val="1"/>
+      <w:numFmt w:val="decimal"/>
+      <w:lvlText w:val="%7."/>
+      <w:lvlJc w:val="left"/>
+      <w:pPr>
+        <w:ind w:left="5040" w:hanging="360"/>
+      </w:pPr>
+    </w:lvl>
+    <w:lvl w:ilvl="7" w:tplc="04090019" w:tentative="1">
+      <w:start w:val="1"/>
+      <w:numFmt w:val="lowerLetter"/>
+      <w:lvlText w:val="%8."/>
+      <w:lvlJc w:val="left"/>
+      <w:pPr>
+        <w:ind w:left="5760" w:hanging="360"/>
+      </w:pPr>
+    </w:lvl>
+    <w:lvl w:ilvl="8" w:tplc="0409001B" w:tentative="1">
+      <w:start w:val="1"/>
+      <w:numFmt w:val="lowerRoman"/>
+      <w:lvlText w:val="%9."/>
+      <w:lvlJc w:val="right"/>
+      <w:pPr>
+        <w:ind w:left="6480" w:hanging="180"/>
+      </w:pPr>
+    </w:lvl>
+  </w:abstractNum>
   <w:num w:numId="1">
-    <w:abstractNumId w:val="8"/>
+    <w:abstractNumId w:val="10"/>
   </w:num>
   <w:num w:numId="2">
     <w:abstractNumId w:val="0"/>
   </w:num>
   <w:num w:numId="3">
-    <w:abstractNumId w:val="7"/>
+    <w:abstractNumId w:val="9"/>
   </w:num>
   <w:num w:numId="4">
     <w:abstractNumId w:val="2"/>
   </w:num>
   <w:num w:numId="5">
-    <w:abstractNumId w:val="4"/>
+    <w:abstractNumId w:val="5"/>
   </w:num>
   <w:num w:numId="6">
-    <w:abstractNumId w:val="6"/>
+    <w:abstractNumId w:val="8"/>
   </w:num>
   <w:num w:numId="7">
-    <w:abstractNumId w:val="10"/>
+    <w:abstractNumId w:val="14"/>
   </w:num>
   <w:num w:numId="8">
     <w:abstractNumId w:val="1"/>
   </w:num>
   <w:num w:numId="9">
-    <w:abstractNumId w:val="11"/>
+    <w:abstractNumId w:val="16"/>
   </w:num>
   <w:num w:numId="10">
+    <w:abstractNumId w:val="4"/>
+  </w:num>
+  <w:num w:numId="11">
+    <w:abstractNumId w:val="18"/>
+  </w:num>
+  <w:num w:numId="12">
+    <w:abstractNumId w:val="17"/>
+  </w:num>
+  <w:num w:numId="13">
+    <w:abstractNumId w:val="20"/>
+  </w:num>
+  <w:num w:numId="14">
+    <w:abstractNumId w:val="13"/>
+  </w:num>
+  <w:num w:numId="15">
+    <w:abstractNumId w:val="6"/>
+  </w:num>
+  <w:num w:numId="16">
     <w:abstractNumId w:val="3"/>
   </w:num>
-  <w:num w:numId="11">
-    <w:abstractNumId w:val="13"/>
+  <w:num w:numId="17">
+    <w:abstractNumId w:val="7"/>
   </w:num>
-  <w:num w:numId="12">
+  <w:num w:numId="18">
+    <w:abstractNumId w:val="19"/>
+  </w:num>
+  <w:num w:numId="19">
+    <w:abstractNumId w:val="15"/>
+  </w:num>
+  <w:num w:numId="20">
     <w:abstractNumId w:val="12"/>
   </w:num>
-  <w:num w:numId="13">
-    <w:abstractNumId w:val="14"/>
-  </w:num>
-  <w:num w:numId="14">
-    <w:abstractNumId w:val="9"/>
-  </w:num>
-  <w:num w:numId="15">
-    <w:abstractNumId w:val="5"/>
+  <w:num w:numId="21">
+    <w:abstractNumId w:val="11"/>
   </w:num>
   <w:numIdMacAtCleanup w:val="9"/>
 </w:numbering>
@@ -13336,10 +14672,15 @@
     <w:autoRedefine/>
     <w:uiPriority w:val="39"/>
     <w:unhideWhenUsed/>
-    <w:rsid w:val="001772B5"/>
+    <w:rsid w:val="005E0E4B"/>
+    <w:pPr>
+      <w:tabs>
+        <w:tab w:val="right" w:leader="dot" w:pos="10070"/>
+      </w:tabs>
+    </w:pPr>
     <w:rPr>
-      <w:sz w:val="22"/>
-      <w:szCs w:val="22"/>
+      <w:rFonts w:ascii="Helvetica" w:hAnsi="Helvetica"/>
+      <w:noProof/>
     </w:rPr>
   </w:style>
   <w:style w:type="paragraph" w:styleId="TOC3">
@@ -14377,10 +15718,15 @@
     <w:autoRedefine/>
     <w:uiPriority w:val="39"/>
     <w:unhideWhenUsed/>
-    <w:rsid w:val="001772B5"/>
+    <w:rsid w:val="005E0E4B"/>
+    <w:pPr>
+      <w:tabs>
+        <w:tab w:val="right" w:leader="dot" w:pos="10070"/>
+      </w:tabs>
+    </w:pPr>
     <w:rPr>
-      <w:sz w:val="22"/>
-      <w:szCs w:val="22"/>
+      <w:rFonts w:ascii="Helvetica" w:hAnsi="Helvetica"/>
+      <w:noProof/>
     </w:rPr>
   </w:style>
   <w:style w:type="paragraph" w:styleId="TOC3">
@@ -14695,32 +16041,6 @@
         </w:p>
       </w:docPartBody>
     </w:docPart>
-    <w:docPart>
-      <w:docPartPr>
-        <w:name w:val="534F81B42BE8DF4693545C62C613DFF3"/>
-        <w:category>
-          <w:name w:val="General"/>
-          <w:gallery w:val="placeholder"/>
-        </w:category>
-        <w:types>
-          <w:type w:val="bbPlcHdr"/>
-        </w:types>
-        <w:behaviors>
-          <w:behavior w:val="content"/>
-        </w:behaviors>
-        <w:guid w:val="{B2FE1E11-EA48-0641-A9E7-551C15981194}"/>
-      </w:docPartPr>
-      <w:docPartBody>
-        <w:p>
-          <w:pPr>
-            <w:pStyle w:val="534F81B42BE8DF4693545C62C613DFF3"/>
-          </w:pPr>
-          <w:r>
-            <w:t>[Type text]</w:t>
-          </w:r>
-        </w:p>
-      </w:docPartBody>
-    </w:docPart>
   </w:docParts>
 </w:glossaryDocument>
 </file>
@@ -14738,7 +16058,7 @@
     <w:charset w:val="4E"/>
     <w:family w:val="auto"/>
     <w:pitch w:val="variable"/>
-    <w:sig w:usb0="E00002FF" w:usb1="6AC7FDFB" w:usb2="00000012" w:usb3="00000000" w:csb0="0002009F" w:csb1="00000000"/>
+    <w:sig w:usb0="00000001" w:usb1="08070000" w:usb2="00000010" w:usb3="00000000" w:csb0="00020000" w:csb1="00000000"/>
   </w:font>
   <w:font w:name="Times New Roman">
     <w:panose1 w:val="02020603050405020304"/>
@@ -14779,7 +16099,7 @@
     <w:charset w:val="4E"/>
     <w:family w:val="auto"/>
     <w:pitch w:val="variable"/>
-    <w:sig w:usb0="E00002FF" w:usb1="6AC7FDFB" w:usb2="00000012" w:usb3="00000000" w:csb0="0002009F" w:csb1="00000000"/>
+    <w:sig w:usb0="00000001" w:usb1="08070000" w:usb2="00000010" w:usb3="00000000" w:csb0="00020000" w:csb1="00000000"/>
   </w:font>
   <w:font w:name="Calibri">
     <w:panose1 w:val="020F0502020204030204"/>
@@ -14821,6 +16141,7 @@
     <w:rsidRoot w:val="001C566C"/>
     <w:rsid w:val="001C566C"/>
     <w:rsid w:val="006F32A4"/>
+    <w:rsid w:val="00803EEC"/>
   </w:rsids>
   <m:mathPr>
     <m:mathFont m:val="Cambria Math"/>
@@ -15836,7 +17157,7 @@
 </file>
 
 <file path=customXml/itemProps1.xml><?xml version="1.0" encoding="utf-8"?>
-<ds:datastoreItem xmlns:ds="http://schemas.openxmlformats.org/officeDocument/2006/customXml" ds:itemID="{A288CEB4-D8E8-9A47-8941-8ECBB6431E4B}">
+<ds:datastoreItem xmlns:ds="http://schemas.openxmlformats.org/officeDocument/2006/customXml" ds:itemID="{4682694B-800F-D545-AA7F-55F322EE6AC6}">
   <ds:schemaRefs>
     <ds:schemaRef ds:uri="http://schemas.openxmlformats.org/officeDocument/2006/bibliography"/>
   </ds:schemaRefs>

</xml_diff>

<commit_message>
Documentation Update for v1.9
</commit_message>
<xml_diff>
--- a/Documentation/CalTimeChooser_HowToDoc.docx
+++ b/Documentation/CalTimeChooser_HowToDoc.docx
@@ -165,15 +165,17 @@
           <w:sz w:val="32"/>
           <w:szCs w:val="32"/>
         </w:rPr>
-        <w:t>v1.0</w:t>
-      </w:r>
+        <w:t>v1.</w:t>
+      </w:r>
+      <w:bookmarkStart w:id="0" w:name="_GoBack"/>
+      <w:bookmarkEnd w:id="0"/>
       <w:r>
         <w:rPr>
           <w:rFonts w:ascii="Helvetica" w:hAnsi="Helvetica"/>
           <w:sz w:val="32"/>
           <w:szCs w:val="32"/>
         </w:rPr>
-        <w:t>6</w:t>
+        <w:t>9</w:t>
       </w:r>
     </w:p>
     <w:p>
@@ -1526,8 +1528,6 @@
             <w:fldChar w:fldCharType="end"/>
           </w:r>
         </w:p>
-        <w:bookmarkStart w:id="0" w:name="_GoBack" w:displacedByCustomXml="next"/>
-        <w:bookmarkEnd w:id="0" w:displacedByCustomXml="next"/>
       </w:sdtContent>
     </w:sdt>
     <w:p>
@@ -2637,6 +2637,107 @@
                 <w:szCs w:val="20"/>
               </w:rPr>
               <w:t>Added Gavin Smith’s recommendations (Thanks Gavin!)</w:t>
+            </w:r>
+          </w:p>
+        </w:tc>
+      </w:tr>
+      <w:tr>
+        <w:trPr>
+          <w:cnfStyle w:val="000000010000" w:firstRow="0" w:lastRow="0" w:firstColumn="0" w:lastColumn="0" w:oddVBand="0" w:evenVBand="0" w:oddHBand="0" w:evenHBand="1" w:firstRowFirstColumn="0" w:firstRowLastColumn="0" w:lastRowFirstColumn="0" w:lastRowLastColumn="0"/>
+          <w:trHeight w:val="520"/>
+        </w:trPr>
+        <w:tc>
+          <w:tcPr>
+            <w:cnfStyle w:val="001000000000" w:firstRow="0" w:lastRow="0" w:firstColumn="1" w:lastColumn="0" w:oddVBand="0" w:evenVBand="0" w:oddHBand="0" w:evenHBand="0" w:firstRowFirstColumn="0" w:firstRowLastColumn="0" w:lastRowFirstColumn="0" w:lastRowLastColumn="0"/>
+            <w:tcW w:w="1783" w:type="dxa"/>
+            <w:vAlign w:val="center"/>
+          </w:tcPr>
+          <w:p>
+            <w:pPr>
+              <w:rPr>
+                <w:rFonts w:ascii="Helvetica" w:hAnsi="Helvetica"/>
+              </w:rPr>
+            </w:pPr>
+            <w:r>
+              <w:rPr>
+                <w:rFonts w:ascii="Helvetica" w:hAnsi="Helvetica"/>
+                <w:b w:val="0"/>
+              </w:rPr>
+              <w:t>Version 1.0.</w:t>
+            </w:r>
+            <w:r>
+              <w:rPr>
+                <w:rFonts w:ascii="Helvetica" w:hAnsi="Helvetica"/>
+                <w:b w:val="0"/>
+              </w:rPr>
+              <w:t>9</w:t>
+            </w:r>
+          </w:p>
+        </w:tc>
+        <w:tc>
+          <w:tcPr>
+            <w:tcW w:w="2285" w:type="dxa"/>
+            <w:vAlign w:val="center"/>
+          </w:tcPr>
+          <w:p>
+            <w:pPr>
+              <w:jc w:val="center"/>
+              <w:cnfStyle w:val="000000010000" w:firstRow="0" w:lastRow="0" w:firstColumn="0" w:lastColumn="0" w:oddVBand="0" w:evenVBand="0" w:oddHBand="0" w:evenHBand="1" w:firstRowFirstColumn="0" w:firstRowLastColumn="0" w:lastRowFirstColumn="0" w:lastRowLastColumn="0"/>
+              <w:rPr>
+                <w:rFonts w:ascii="Helvetica" w:hAnsi="Helvetica"/>
+                <w:sz w:val="20"/>
+                <w:szCs w:val="20"/>
+              </w:rPr>
+            </w:pPr>
+            <w:r>
+              <w:rPr>
+                <w:rFonts w:ascii="Helvetica" w:hAnsi="Helvetica"/>
+                <w:sz w:val="20"/>
+                <w:szCs w:val="20"/>
+              </w:rPr>
+              <w:t>August 25, 2014</w:t>
+            </w:r>
+          </w:p>
+        </w:tc>
+        <w:tc>
+          <w:tcPr>
+            <w:tcW w:w="6595" w:type="dxa"/>
+            <w:vAlign w:val="center"/>
+          </w:tcPr>
+          <w:p>
+            <w:pPr>
+              <w:cnfStyle w:val="000000010000" w:firstRow="0" w:lastRow="0" w:firstColumn="0" w:lastColumn="0" w:oddVBand="0" w:evenVBand="0" w:oddHBand="0" w:evenHBand="1" w:firstRowFirstColumn="0" w:firstRowLastColumn="0" w:lastRowFirstColumn="0" w:lastRowLastColumn="0"/>
+              <w:rPr>
+                <w:rFonts w:ascii="Helvetica" w:hAnsi="Helvetica"/>
+                <w:sz w:val="20"/>
+                <w:szCs w:val="20"/>
+              </w:rPr>
+            </w:pPr>
+            <w:r>
+              <w:rPr>
+                <w:rFonts w:ascii="Helvetica" w:hAnsi="Helvetica"/>
+                <w:sz w:val="20"/>
+                <w:szCs w:val="20"/>
+              </w:rPr>
+              <w:t>Added gradient fill and color wheel chooser</w:t>
+            </w:r>
+          </w:p>
+          <w:p>
+            <w:pPr>
+              <w:cnfStyle w:val="000000010000" w:firstRow="0" w:lastRow="0" w:firstColumn="0" w:lastColumn="0" w:oddVBand="0" w:evenVBand="0" w:oddHBand="0" w:evenHBand="1" w:firstRowFirstColumn="0" w:firstRowLastColumn="0" w:lastRowFirstColumn="0" w:lastRowLastColumn="0"/>
+              <w:rPr>
+                <w:rFonts w:ascii="Helvetica" w:hAnsi="Helvetica"/>
+                <w:sz w:val="20"/>
+                <w:szCs w:val="20"/>
+              </w:rPr>
+            </w:pPr>
+            <w:r>
+              <w:rPr>
+                <w:rFonts w:ascii="Helvetica" w:hAnsi="Helvetica"/>
+                <w:sz w:val="20"/>
+                <w:szCs w:val="20"/>
+              </w:rPr>
+              <w:t>Fixed the lack of native feel on the clock time chooser</w:t>
             </w:r>
           </w:p>
         </w:tc>
@@ -17284,7 +17385,7 @@
 </file>
 
 <file path=customXml/itemProps1.xml><?xml version="1.0" encoding="utf-8"?>
-<ds:datastoreItem xmlns:ds="http://schemas.openxmlformats.org/officeDocument/2006/customXml" ds:itemID="{3DB8F358-75E8-CF40-9C21-30CBB4426223}">
+<ds:datastoreItem xmlns:ds="http://schemas.openxmlformats.org/officeDocument/2006/customXml" ds:itemID="{F4251B82-94D0-C042-81C5-1027A15680DD}">
   <ds:schemaRefs>
     <ds:schemaRef ds:uri="http://schemas.openxmlformats.org/officeDocument/2006/bibliography"/>
   </ds:schemaRefs>

</xml_diff>